<commit_message>
hw remove syllabus update
</commit_message>
<xml_diff>
--- a/CIM111-General-Weblab.docx
+++ b/CIM111-General-Weblab.docx
@@ -1,6 +1,6 @@
 
 <file path=word/document.xml><?xml version="1.0" encoding="utf-8"?>
-<w:document xmlns:wpc="http://schemas.microsoft.com/office/word/2010/wordprocessingCanvas" xmlns:cx="http://schemas.microsoft.com/office/drawing/2014/chartex" xmlns:cx1="http://schemas.microsoft.com/office/drawing/2015/9/8/chartex" xmlns:cx2="http://schemas.microsoft.com/office/drawing/2015/10/21/chartex" xmlns:cx3="http://schemas.microsoft.com/office/drawing/2016/5/9/chartex" xmlns:cx4="http://schemas.microsoft.com/office/drawing/2016/5/10/chartex" xmlns:cx5="http://schemas.microsoft.com/office/drawing/2016/5/11/chartex" xmlns:cx6="http://schemas.microsoft.com/office/drawing/2016/5/12/chartex" xmlns:cx7="http://schemas.microsoft.com/office/drawing/2016/5/13/chartex" xmlns:cx8="http://schemas.microsoft.com/office/drawing/2016/5/14/chartex" xmlns:mc="http://schemas.openxmlformats.org/markup-compatibility/2006" xmlns:aink="http://schemas.microsoft.com/office/drawing/2016/ink" xmlns:am3d="http://schemas.microsoft.com/office/drawing/2017/model3d" xmlns:o="urn:schemas-microsoft-com:office:office" xmlns:r="http://schemas.openxmlformats.org/officeDocument/2006/relationships" xmlns:m="http://schemas.openxmlformats.org/officeDocument/2006/math" xmlns:v="urn:schemas-microsoft-com:vml" xmlns:wp14="http://schemas.microsoft.com/office/word/2010/wordprocessingDrawing" xmlns:wp="http://schemas.openxmlformats.org/drawingml/2006/wordprocessingDrawing" xmlns:w10="urn:schemas-microsoft-com:office:word" xmlns:w="http://schemas.openxmlformats.org/wordprocessingml/2006/main" xmlns:w14="http://schemas.microsoft.com/office/word/2010/wordml" xmlns:w15="http://schemas.microsoft.com/office/word/2012/wordml" xmlns:w16cid="http://schemas.microsoft.com/office/word/2016/wordml/cid" xmlns:w16se="http://schemas.microsoft.com/office/word/2015/wordml/symex" xmlns:wpg="http://schemas.microsoft.com/office/word/2010/wordprocessingGroup" xmlns:wpi="http://schemas.microsoft.com/office/word/2010/wordprocessingInk" xmlns:wne="http://schemas.microsoft.com/office/word/2006/wordml" xmlns:wps="http://schemas.microsoft.com/office/word/2010/wordprocessingShape" mc:Ignorable="w14 w15 w16se w16cid wp14">
+<w:document xmlns:wpc="http://schemas.microsoft.com/office/word/2010/wordprocessingCanvas" xmlns:cx="http://schemas.microsoft.com/office/drawing/2014/chartex" xmlns:mc="http://schemas.openxmlformats.org/markup-compatibility/2006" xmlns:o="urn:schemas-microsoft-com:office:office" xmlns:r="http://schemas.openxmlformats.org/officeDocument/2006/relationships" xmlns:m="http://schemas.openxmlformats.org/officeDocument/2006/math" xmlns:v="urn:schemas-microsoft-com:vml" xmlns:wp14="http://schemas.microsoft.com/office/word/2010/wordprocessingDrawing" xmlns:wp="http://schemas.openxmlformats.org/drawingml/2006/wordprocessingDrawing" xmlns:w10="urn:schemas-microsoft-com:office:word" xmlns:w="http://schemas.openxmlformats.org/wordprocessingml/2006/main" xmlns:w14="http://schemas.microsoft.com/office/word/2010/wordml" xmlns:w15="http://schemas.microsoft.com/office/word/2012/wordml" xmlns:w16se="http://schemas.microsoft.com/office/word/2015/wordml/symex" xmlns:wpg="http://schemas.microsoft.com/office/word/2010/wordprocessingGroup" xmlns:wpi="http://schemas.microsoft.com/office/word/2010/wordprocessingInk" xmlns:wne="http://schemas.microsoft.com/office/word/2006/wordml" xmlns:wps="http://schemas.microsoft.com/office/word/2010/wordprocessingShape" mc:Ignorable="w14 w15 w16se wp14">
   <w:body>
     <w:p>
       <w:pPr>
@@ -76,27 +76,7 @@
           <w:sz w:val="24"/>
           <w:szCs w:val="24"/>
         </w:rPr>
-        <w:t xml:space="preserve">CIM111-34 </w:t>
-      </w:r>
-      <w:r>
-        <w:rPr>
-          <w:rFonts w:ascii="Arial" w:eastAsia="Times New Roman" w:hAnsi="Arial" w:cs="Arial"/>
-          <w:b/>
-          <w:color w:val="000000"/>
-          <w:sz w:val="24"/>
-          <w:szCs w:val="24"/>
-        </w:rPr>
-        <w:t xml:space="preserve">- </w:t>
-      </w:r>
-      <w:r>
-        <w:rPr>
-          <w:rFonts w:ascii="Arial" w:eastAsia="Times New Roman" w:hAnsi="Arial" w:cs="Arial"/>
-          <w:b/>
-          <w:color w:val="000000"/>
-          <w:sz w:val="24"/>
-          <w:szCs w:val="24"/>
-        </w:rPr>
-        <w:t>William Jattin</w:t>
+        <w:t>CIM111-34 - William Jattin</w:t>
       </w:r>
     </w:p>
     <w:p>
@@ -149,47 +129,49 @@
           <w:szCs w:val="24"/>
         </w:rPr>
       </w:pPr>
-    </w:p>
-    <w:p>
-      <w:pPr>
-        <w:spacing w:after="0" w:line="240" w:lineRule="auto"/>
-        <w:rPr>
-          <w:rFonts w:ascii="Arial" w:eastAsia="Times New Roman" w:hAnsi="Arial" w:cs="Arial"/>
-          <w:b/>
-          <w:color w:val="000000"/>
-          <w:sz w:val="24"/>
-          <w:szCs w:val="24"/>
-        </w:rPr>
-      </w:pPr>
-      <w:r>
-        <w:rPr>
-          <w:rFonts w:ascii="Arial" w:eastAsia="Times New Roman" w:hAnsi="Arial" w:cs="Arial"/>
-          <w:b/>
-          <w:color w:val="000000"/>
-          <w:sz w:val="24"/>
-          <w:szCs w:val="24"/>
-        </w:rPr>
-        <w:t xml:space="preserve">CIM111-35 </w:t>
-      </w:r>
-      <w:r>
-        <w:rPr>
-          <w:rFonts w:ascii="Arial" w:eastAsia="Times New Roman" w:hAnsi="Arial" w:cs="Arial"/>
-          <w:b/>
-          <w:color w:val="000000"/>
-          <w:sz w:val="24"/>
-          <w:szCs w:val="24"/>
-        </w:rPr>
-        <w:t xml:space="preserve">- </w:t>
-      </w:r>
-      <w:r>
-        <w:rPr>
-          <w:rFonts w:ascii="Arial" w:eastAsia="Times New Roman" w:hAnsi="Arial" w:cs="Arial"/>
-          <w:b/>
-          <w:color w:val="000000"/>
-          <w:sz w:val="24"/>
-          <w:szCs w:val="24"/>
-        </w:rPr>
-        <w:t xml:space="preserve">Rori Kotch </w:t>
+      <w:hyperlink r:id="rId5" w:history="1">
+        <w:r>
+          <w:rPr>
+            <w:rStyle w:val="Hyperlink"/>
+            <w:rFonts w:ascii="Arial" w:eastAsia="Times New Roman" w:hAnsi="Arial" w:cs="Arial"/>
+            <w:sz w:val="24"/>
+            <w:szCs w:val="24"/>
+          </w:rPr>
+          <w:t>wjattin@miami.edu</w:t>
+        </w:r>
+      </w:hyperlink>
+    </w:p>
+    <w:p>
+      <w:pPr>
+        <w:spacing w:after="0" w:line="240" w:lineRule="auto"/>
+        <w:rPr>
+          <w:rFonts w:ascii="Arial" w:eastAsia="Times New Roman" w:hAnsi="Arial" w:cs="Arial"/>
+          <w:color w:val="000000"/>
+          <w:sz w:val="24"/>
+          <w:szCs w:val="24"/>
+        </w:rPr>
+      </w:pPr>
+    </w:p>
+    <w:p>
+      <w:pPr>
+        <w:spacing w:after="0" w:line="240" w:lineRule="auto"/>
+        <w:rPr>
+          <w:rFonts w:ascii="Arial" w:eastAsia="Times New Roman" w:hAnsi="Arial" w:cs="Arial"/>
+          <w:b/>
+          <w:color w:val="000000"/>
+          <w:sz w:val="24"/>
+          <w:szCs w:val="24"/>
+        </w:rPr>
+      </w:pPr>
+      <w:r>
+        <w:rPr>
+          <w:rFonts w:ascii="Arial" w:eastAsia="Times New Roman" w:hAnsi="Arial" w:cs="Arial"/>
+          <w:b/>
+          <w:color w:val="000000"/>
+          <w:sz w:val="24"/>
+          <w:szCs w:val="24"/>
+        </w:rPr>
+        <w:t xml:space="preserve">CIM111-35 - Rori Kotch </w:t>
       </w:r>
     </w:p>
     <w:p>
@@ -242,6 +224,28 @@
           <w:szCs w:val="24"/>
         </w:rPr>
       </w:pPr>
+      <w:hyperlink r:id="rId6" w:history="1">
+        <w:r>
+          <w:rPr>
+            <w:rStyle w:val="Hyperlink"/>
+            <w:rFonts w:ascii="Arial" w:eastAsia="Times New Roman" w:hAnsi="Arial" w:cs="Arial"/>
+            <w:sz w:val="24"/>
+            <w:szCs w:val="24"/>
+          </w:rPr>
+          <w:t>r.kotch1@umiami.edu</w:t>
+        </w:r>
+      </w:hyperlink>
+    </w:p>
+    <w:p>
+      <w:pPr>
+        <w:spacing w:after="0" w:line="240" w:lineRule="auto"/>
+        <w:rPr>
+          <w:rFonts w:ascii="Arial" w:eastAsia="Times New Roman" w:hAnsi="Arial" w:cs="Arial"/>
+          <w:color w:val="000000"/>
+          <w:sz w:val="24"/>
+          <w:szCs w:val="24"/>
+        </w:rPr>
+      </w:pPr>
     </w:p>
     <w:p>
       <w:pPr>
@@ -272,17 +276,7 @@
           <w:sz w:val="24"/>
           <w:szCs w:val="24"/>
         </w:rPr>
-        <w:t xml:space="preserve"> - </w:t>
-      </w:r>
-      <w:r>
-        <w:rPr>
-          <w:rFonts w:ascii="Arial" w:eastAsia="Times New Roman" w:hAnsi="Arial" w:cs="Arial"/>
-          <w:b/>
-          <w:color w:val="000000"/>
-          <w:sz w:val="24"/>
-          <w:szCs w:val="24"/>
-        </w:rPr>
-        <w:t>Zevensuy Rodriguez</w:t>
+        <w:t xml:space="preserve"> - Zevensuy Rodriguez</w:t>
       </w:r>
     </w:p>
     <w:p>
@@ -335,6 +329,28 @@
           <w:szCs w:val="24"/>
         </w:rPr>
       </w:pPr>
+      <w:hyperlink r:id="rId7" w:history="1">
+        <w:r>
+          <w:rPr>
+            <w:rStyle w:val="Hyperlink"/>
+            <w:rFonts w:ascii="Arial" w:eastAsia="Times New Roman" w:hAnsi="Arial" w:cs="Arial"/>
+            <w:sz w:val="24"/>
+            <w:szCs w:val="24"/>
+          </w:rPr>
+          <w:t>zevenrodriguez@miami.edu</w:t>
+        </w:r>
+      </w:hyperlink>
+    </w:p>
+    <w:p>
+      <w:pPr>
+        <w:spacing w:after="0" w:line="240" w:lineRule="auto"/>
+        <w:rPr>
+          <w:rFonts w:ascii="Arial" w:eastAsia="Times New Roman" w:hAnsi="Arial" w:cs="Arial"/>
+          <w:color w:val="000000"/>
+          <w:sz w:val="24"/>
+          <w:szCs w:val="24"/>
+        </w:rPr>
+      </w:pPr>
     </w:p>
     <w:p>
       <w:pPr>
@@ -365,17 +381,7 @@
           <w:sz w:val="24"/>
           <w:szCs w:val="24"/>
         </w:rPr>
-        <w:t xml:space="preserve"> - </w:t>
-      </w:r>
-      <w:r>
-        <w:rPr>
-          <w:rFonts w:ascii="Arial" w:eastAsia="Times New Roman" w:hAnsi="Arial" w:cs="Arial"/>
-          <w:b/>
-          <w:color w:val="000000"/>
-          <w:sz w:val="24"/>
-          <w:szCs w:val="24"/>
-        </w:rPr>
-        <w:t>Kim Grinfeder</w:t>
+        <w:t xml:space="preserve"> - Kim Grinfeder</w:t>
       </w:r>
     </w:p>
     <w:p>
@@ -428,6 +434,39 @@
           <w:szCs w:val="24"/>
         </w:rPr>
       </w:pPr>
+      <w:hyperlink r:id="rId8" w:history="1">
+        <w:r>
+          <w:rPr>
+            <w:rStyle w:val="Hyperlink"/>
+            <w:rFonts w:ascii="Arial" w:eastAsia="Times New Roman" w:hAnsi="Arial" w:cs="Arial"/>
+            <w:sz w:val="24"/>
+            <w:szCs w:val="24"/>
+          </w:rPr>
+          <w:t>grinfeder@miami.edu</w:t>
+        </w:r>
+      </w:hyperlink>
+    </w:p>
+    <w:p>
+      <w:pPr>
+        <w:spacing w:after="0" w:line="240" w:lineRule="auto"/>
+        <w:rPr>
+          <w:rFonts w:ascii="Arial" w:eastAsia="Times New Roman" w:hAnsi="Arial" w:cs="Arial"/>
+          <w:color w:val="000000"/>
+          <w:sz w:val="24"/>
+          <w:szCs w:val="24"/>
+        </w:rPr>
+      </w:pPr>
+    </w:p>
+    <w:p>
+      <w:pPr>
+        <w:spacing w:after="0" w:line="240" w:lineRule="auto"/>
+        <w:rPr>
+          <w:rFonts w:ascii="Arial" w:eastAsia="Times New Roman" w:hAnsi="Arial" w:cs="Arial"/>
+          <w:color w:val="000000"/>
+          <w:sz w:val="24"/>
+          <w:szCs w:val="24"/>
+        </w:rPr>
+      </w:pPr>
     </w:p>
     <w:p>
       <w:pPr>
@@ -486,8 +525,8 @@
       <w:pPr>
         <w:spacing w:after="0" w:line="240" w:lineRule="auto"/>
         <w:rPr>
-          <w:rFonts w:ascii="Arial" w:eastAsia="Times New Roman" w:hAnsi="Arial" w:cs="Arial"/>
-          <w:color w:val="000000"/>
+          <w:rStyle w:val="Hyperlink"/>
+          <w:rFonts w:ascii="Arial" w:eastAsia="Times New Roman" w:hAnsi="Arial" w:cs="Arial"/>
           <w:sz w:val="24"/>
           <w:szCs w:val="24"/>
         </w:rPr>
@@ -511,7 +550,7 @@
         </w:rPr>
         <w:t xml:space="preserve"> </w:t>
       </w:r>
-      <w:hyperlink r:id="rId5" w:history="1">
+      <w:hyperlink r:id="rId9" w:history="1">
         <w:r>
           <w:rPr>
             <w:rStyle w:val="Hyperlink"/>
@@ -525,24 +564,68 @@
     </w:p>
     <w:p>
       <w:pPr>
-        <w:spacing w:after="0" w:line="240" w:lineRule="auto"/>
+        <w:rPr>
+          <w:rFonts w:ascii="Arial" w:eastAsia="Times New Roman" w:hAnsi="Arial" w:cs="Arial"/>
+          <w:color w:val="000000" w:themeColor="text1"/>
+          <w:sz w:val="24"/>
+          <w:szCs w:val="24"/>
+        </w:rPr>
+      </w:pPr>
+      <w:r>
         <w:rPr>
           <w:rStyle w:val="Hyperlink"/>
           <w:rFonts w:ascii="Arial" w:eastAsia="Times New Roman" w:hAnsi="Arial" w:cs="Arial"/>
-          <w:sz w:val="24"/>
-          <w:szCs w:val="24"/>
-        </w:rPr>
-      </w:pPr>
-    </w:p>
-    <w:p>
-      <w:pPr>
-        <w:spacing w:after="0" w:line="240" w:lineRule="auto"/>
-        <w:rPr>
-          <w:rFonts w:ascii="Arial" w:eastAsia="Times New Roman" w:hAnsi="Arial" w:cs="Arial"/>
-          <w:sz w:val="24"/>
-          <w:szCs w:val="24"/>
-        </w:rPr>
-      </w:pPr>
+          <w:color w:val="000000" w:themeColor="text1"/>
+          <w:sz w:val="24"/>
+          <w:szCs w:val="24"/>
+          <w:u w:val="none"/>
+        </w:rPr>
+        <w:t>Note: Every</w:t>
+      </w:r>
+      <w:r>
+        <w:rPr>
+          <w:rStyle w:val="Hyperlink"/>
+          <w:rFonts w:ascii="Arial" w:eastAsia="Times New Roman" w:hAnsi="Arial" w:cs="Arial"/>
+          <w:color w:val="000000" w:themeColor="text1"/>
+          <w:sz w:val="24"/>
+          <w:szCs w:val="24"/>
+          <w:u w:val="none"/>
+        </w:rPr>
+        <w:t xml:space="preserve"> instructor </w:t>
+      </w:r>
+      <w:r>
+        <w:rPr>
+          <w:rStyle w:val="Hyperlink"/>
+          <w:rFonts w:ascii="Arial" w:eastAsia="Times New Roman" w:hAnsi="Arial" w:cs="Arial"/>
+          <w:color w:val="000000" w:themeColor="text1"/>
+          <w:sz w:val="24"/>
+          <w:szCs w:val="24"/>
+          <w:u w:val="none"/>
+        </w:rPr>
+        <w:t>has</w:t>
+      </w:r>
+      <w:r>
+        <w:rPr>
+          <w:rStyle w:val="Hyperlink"/>
+          <w:rFonts w:ascii="Arial" w:eastAsia="Times New Roman" w:hAnsi="Arial" w:cs="Arial"/>
+          <w:color w:val="000000" w:themeColor="text1"/>
+          <w:sz w:val="24"/>
+          <w:szCs w:val="24"/>
+          <w:u w:val="none"/>
+        </w:rPr>
+        <w:t xml:space="preserve"> their</w:t>
+      </w:r>
+      <w:r>
+        <w:rPr>
+          <w:rStyle w:val="Hyperlink"/>
+          <w:rFonts w:ascii="Arial" w:eastAsia="Times New Roman" w:hAnsi="Arial" w:cs="Arial"/>
+          <w:color w:val="000000" w:themeColor="text1"/>
+          <w:sz w:val="24"/>
+          <w:szCs w:val="24"/>
+          <w:u w:val="none"/>
+        </w:rPr>
+        <w:t xml:space="preserve"> own class site. Please visit the link above to find more information.</w:t>
+      </w:r>
     </w:p>
     <w:p>
       <w:pPr>
@@ -894,7 +977,6 @@
     <w:p>
       <w:pPr>
         <w:spacing w:after="0" w:line="240" w:lineRule="auto"/>
-        <w:textAlignment w:val="baseline"/>
         <w:rPr>
           <w:rFonts w:ascii="Arial" w:eastAsia="Times New Roman" w:hAnsi="Arial" w:cs="Arial"/>
           <w:color w:val="000000"/>
@@ -922,6 +1004,7 @@
           <w:szCs w:val="24"/>
           <w:u w:val="single"/>
         </w:rPr>
+        <w:lastRenderedPageBreak/>
         <w:t>COURSE PREREQUISITES:</w:t>
       </w:r>
     </w:p>
@@ -949,16 +1032,6 @@
         <w:spacing w:after="0" w:line="240" w:lineRule="auto"/>
         <w:rPr>
           <w:rFonts w:ascii="Arial" w:eastAsia="Times New Roman" w:hAnsi="Arial" w:cs="Arial"/>
-          <w:sz w:val="24"/>
-          <w:szCs w:val="24"/>
-        </w:rPr>
-      </w:pPr>
-    </w:p>
-    <w:p>
-      <w:pPr>
-        <w:spacing w:after="0" w:line="240" w:lineRule="auto"/>
-        <w:rPr>
-          <w:rFonts w:ascii="Arial" w:eastAsia="Times New Roman" w:hAnsi="Arial" w:cs="Arial"/>
           <w:b/>
           <w:bCs/>
           <w:color w:val="000000"/>
@@ -981,10 +1054,7 @@
           <w:u w:val="single"/>
         </w:rPr>
       </w:pPr>
-    </w:p>
-    <w:p>
-      <w:pPr>
-        <w:spacing w:after="0" w:line="240" w:lineRule="auto"/>
+      <w:r>
         <w:rPr>
           <w:rFonts w:ascii="Arial" w:eastAsia="Times New Roman" w:hAnsi="Arial" w:cs="Arial"/>
           <w:b/>
@@ -994,18 +1064,32 @@
           <w:szCs w:val="24"/>
           <w:u w:val="single"/>
         </w:rPr>
-      </w:pPr>
-    </w:p>
-    <w:p>
-      <w:pPr>
-        <w:spacing w:after="0" w:line="240" w:lineRule="auto"/>
-        <w:rPr>
-          <w:rFonts w:ascii="Arial" w:eastAsia="Times New Roman" w:hAnsi="Arial" w:cs="Arial"/>
-          <w:sz w:val="24"/>
-          <w:szCs w:val="24"/>
-        </w:rPr>
-      </w:pPr>
-      <w:r>
+        <w:t>RECOMMENDED READING LIST:</w:t>
+      </w:r>
+    </w:p>
+    <w:p>
+      <w:pPr>
+        <w:spacing w:after="0" w:line="240" w:lineRule="auto"/>
+        <w:rPr>
+          <w:rFonts w:ascii="Arial" w:eastAsia="Times New Roman" w:hAnsi="Arial" w:cs="Arial"/>
+          <w:sz w:val="24"/>
+          <w:szCs w:val="24"/>
+        </w:rPr>
+      </w:pPr>
+      <w:r>
+        <w:rPr>
+          <w:rFonts w:ascii="Arial" w:eastAsia="Times New Roman" w:hAnsi="Arial" w:cs="Arial"/>
+          <w:bCs/>
+          <w:color w:val="000000"/>
+          <w:sz w:val="24"/>
+          <w:szCs w:val="24"/>
+        </w:rPr>
+        <w:t>Please refer to class site.</w:t>
+      </w:r>
+    </w:p>
+    <w:p>
+      <w:pPr>
+        <w:spacing w:after="0" w:line="240" w:lineRule="auto"/>
         <w:rPr>
           <w:rFonts w:ascii="Arial" w:eastAsia="Times New Roman" w:hAnsi="Arial" w:cs="Arial"/>
           <w:b/>
@@ -1015,79 +1099,41 @@
           <w:szCs w:val="24"/>
           <w:u w:val="single"/>
         </w:rPr>
-        <w:lastRenderedPageBreak/>
-        <w:t>RECOMMENDED READING LIST:</w:t>
-      </w:r>
-    </w:p>
-    <w:p>
-      <w:pPr>
-        <w:spacing w:after="0" w:line="240" w:lineRule="auto"/>
-        <w:rPr>
-          <w:rFonts w:ascii="Arial" w:eastAsia="Times New Roman" w:hAnsi="Arial" w:cs="Arial"/>
-          <w:sz w:val="24"/>
-          <w:szCs w:val="24"/>
-        </w:rPr>
-      </w:pPr>
-    </w:p>
-    <w:p>
-      <w:pPr>
-        <w:spacing w:after="0" w:line="240" w:lineRule="auto"/>
-        <w:rPr>
-          <w:rFonts w:ascii="Arial" w:eastAsia="Times New Roman" w:hAnsi="Arial" w:cs="Arial"/>
-          <w:b/>
-          <w:bCs/>
+      </w:pPr>
+    </w:p>
+    <w:p>
+      <w:pPr>
+        <w:spacing w:after="0" w:line="240" w:lineRule="auto"/>
+        <w:rPr>
+          <w:rFonts w:ascii="Arial" w:eastAsia="Times New Roman" w:hAnsi="Arial" w:cs="Arial"/>
           <w:color w:val="000000"/>
           <w:sz w:val="24"/>
           <w:szCs w:val="24"/>
           <w:u w:val="single"/>
         </w:rPr>
       </w:pPr>
-    </w:p>
-    <w:p>
-      <w:pPr>
-        <w:spacing w:after="0" w:line="240" w:lineRule="auto"/>
-        <w:rPr>
-          <w:rFonts w:ascii="Arial" w:eastAsia="Times New Roman" w:hAnsi="Arial" w:cs="Arial"/>
+      <w:r>
+        <w:rPr>
+          <w:rFonts w:ascii="Arial" w:eastAsia="Times New Roman" w:hAnsi="Arial" w:cs="Arial"/>
+          <w:b/>
+          <w:bCs/>
           <w:color w:val="000000"/>
           <w:sz w:val="24"/>
           <w:szCs w:val="24"/>
           <w:u w:val="single"/>
         </w:rPr>
-      </w:pPr>
-      <w:r>
-        <w:rPr>
-          <w:rFonts w:ascii="Arial" w:eastAsia="Times New Roman" w:hAnsi="Arial" w:cs="Arial"/>
-          <w:b/>
-          <w:bCs/>
+        <w:t>MATERIALS FEES</w:t>
+      </w:r>
+      <w:r>
+        <w:rPr>
+          <w:rFonts w:ascii="Arial" w:eastAsia="Times New Roman" w:hAnsi="Arial" w:cs="Arial"/>
           <w:color w:val="000000"/>
           <w:sz w:val="24"/>
           <w:szCs w:val="24"/>
           <w:u w:val="single"/>
         </w:rPr>
-        <w:t>MATERIALS FEES</w:t>
-      </w:r>
-      <w:r>
-        <w:rPr>
-          <w:rFonts w:ascii="Arial" w:eastAsia="Times New Roman" w:hAnsi="Arial" w:cs="Arial"/>
-          <w:color w:val="000000"/>
-          <w:sz w:val="24"/>
-          <w:szCs w:val="24"/>
-          <w:u w:val="single"/>
-        </w:rPr>
         <w:t>:</w:t>
       </w:r>
-    </w:p>
-    <w:p>
-      <w:pPr>
-        <w:spacing w:after="0" w:line="240" w:lineRule="auto"/>
-        <w:rPr>
-          <w:rFonts w:ascii="Arial" w:eastAsia="Times New Roman" w:hAnsi="Arial" w:cs="Arial"/>
-          <w:color w:val="000000"/>
-          <w:sz w:val="24"/>
-          <w:szCs w:val="24"/>
-          <w:u w:val="single"/>
-        </w:rPr>
-      </w:pPr>
     </w:p>
     <w:p>
       <w:pPr>
@@ -1396,7 +1442,7 @@
         </w:rPr>
         <w:t xml:space="preserve">: </w:t>
       </w:r>
-      <w:hyperlink r:id="rId6" w:history="1">
+      <w:hyperlink r:id="rId10" w:history="1">
         <w:r>
           <w:rPr>
             <w:rStyle w:val="Hyperlink"/>
@@ -1404,82 +1450,7 @@
             <w:sz w:val="24"/>
             <w:szCs w:val="24"/>
           </w:rPr>
-          <w:t>http://ato</w:t>
-        </w:r>
-        <w:r>
-          <w:rPr>
-            <w:rStyle w:val="Hyperlink"/>
-            <w:rFonts w:ascii="Arial" w:eastAsia="Times New Roman" w:hAnsi="Arial" w:cs="Arial"/>
-            <w:sz w:val="24"/>
-            <w:szCs w:val="24"/>
-          </w:rPr>
-          <w:t>m</w:t>
-        </w:r>
-        <w:r>
-          <w:rPr>
-            <w:rStyle w:val="Hyperlink"/>
-            <w:rFonts w:ascii="Arial" w:eastAsia="Times New Roman" w:hAnsi="Arial" w:cs="Arial"/>
-            <w:sz w:val="24"/>
-            <w:szCs w:val="24"/>
-          </w:rPr>
-          <w:t>.io/</w:t>
-        </w:r>
-      </w:hyperlink>
-      <w:r>
-        <w:rPr>
-          <w:rFonts w:ascii="Arial" w:eastAsia="Times New Roman" w:hAnsi="Arial" w:cs="Arial"/>
-          <w:color w:val="000000"/>
-          <w:sz w:val="24"/>
-          <w:szCs w:val="24"/>
-        </w:rPr>
-        <w:t xml:space="preserve"> - free</w:t>
-      </w:r>
-    </w:p>
-    <w:p>
-      <w:pPr>
-        <w:numPr>
-          <w:ilvl w:val="0"/>
-          <w:numId w:val="2"/>
-        </w:numPr>
-        <w:spacing w:after="0" w:line="240" w:lineRule="auto"/>
-        <w:textAlignment w:val="baseline"/>
-        <w:rPr>
-          <w:rFonts w:ascii="Arial" w:eastAsia="Times New Roman" w:hAnsi="Arial" w:cs="Arial"/>
-          <w:color w:val="000000"/>
-          <w:sz w:val="24"/>
-          <w:szCs w:val="24"/>
-        </w:rPr>
-      </w:pPr>
-      <w:proofErr w:type="spellStart"/>
-      <w:r>
-        <w:rPr>
-          <w:rFonts w:ascii="Arial" w:eastAsia="Times New Roman" w:hAnsi="Arial" w:cs="Arial"/>
-          <w:color w:val="000000"/>
-          <w:sz w:val="24"/>
-          <w:szCs w:val="24"/>
-        </w:rPr>
-        <w:t>Cyberduck</w:t>
-      </w:r>
-      <w:proofErr w:type="spellEnd"/>
-      <w:r>
-        <w:rPr>
-          <w:rFonts w:ascii="Arial" w:eastAsia="Times New Roman" w:hAnsi="Arial" w:cs="Arial"/>
-          <w:color w:val="000000"/>
-          <w:sz w:val="24"/>
-          <w:szCs w:val="24"/>
-        </w:rPr>
-        <w:t xml:space="preserve">: </w:t>
-      </w:r>
-      <w:hyperlink r:id="rId7" w:history="1">
-        <w:r>
-          <w:rPr>
-            <w:rFonts w:ascii="Arial" w:eastAsia="Times New Roman" w:hAnsi="Arial" w:cs="Arial"/>
-            <w:color w:val="1155CC"/>
-            <w:sz w:val="24"/>
-            <w:szCs w:val="24"/>
-            <w:u w:val="single"/>
-          </w:rPr>
-          <w:t>https://cyberduck.io/</w:t>
+          <w:t>http://atom.io/</w:t>
         </w:r>
       </w:hyperlink>
       <w:r>
@@ -1506,14 +1477,6 @@
           <w:szCs w:val="24"/>
         </w:rPr>
       </w:pPr>
-      <w:r>
-        <w:rPr>
-          <w:rFonts w:ascii="Arial" w:eastAsia="Times New Roman" w:hAnsi="Arial" w:cs="Arial"/>
-          <w:sz w:val="24"/>
-          <w:szCs w:val="24"/>
-        </w:rPr>
-        <w:t>Git/</w:t>
-      </w:r>
       <w:proofErr w:type="spellStart"/>
       <w:r>
         <w:rPr>
@@ -1521,6 +1484,24 @@
           <w:sz w:val="24"/>
           <w:szCs w:val="24"/>
         </w:rPr>
+        <w:t>Git</w:t>
+      </w:r>
+      <w:proofErr w:type="spellEnd"/>
+      <w:r>
+        <w:rPr>
+          <w:rFonts w:ascii="Arial" w:eastAsia="Times New Roman" w:hAnsi="Arial" w:cs="Arial"/>
+          <w:sz w:val="24"/>
+          <w:szCs w:val="24"/>
+        </w:rPr>
+        <w:t>/</w:t>
+      </w:r>
+      <w:proofErr w:type="spellStart"/>
+      <w:r>
+        <w:rPr>
+          <w:rFonts w:ascii="Arial" w:eastAsia="Times New Roman" w:hAnsi="Arial" w:cs="Arial"/>
+          <w:sz w:val="24"/>
+          <w:szCs w:val="24"/>
+        </w:rPr>
         <w:t>Github</w:t>
       </w:r>
       <w:proofErr w:type="spellEnd"/>
@@ -1532,7 +1513,7 @@
         </w:rPr>
         <w:t xml:space="preserve">: </w:t>
       </w:r>
-      <w:hyperlink r:id="rId8" w:history="1">
+      <w:hyperlink r:id="rId11" w:history="1">
         <w:r>
           <w:rPr>
             <w:rStyle w:val="Hyperlink"/>
@@ -1667,7 +1648,15 @@
           <w:sz w:val="24"/>
           <w:szCs w:val="24"/>
         </w:rPr>
-        <w:t xml:space="preserve">This is an outline and scope of assignments can change. </w:t>
+        <w:t>Please visit your instructors class site for</w:t>
+      </w:r>
+      <w:r>
+        <w:rPr>
+          <w:rFonts w:ascii="Arial" w:eastAsia="Times New Roman" w:hAnsi="Arial" w:cs="Arial"/>
+          <w:sz w:val="24"/>
+          <w:szCs w:val="24"/>
+        </w:rPr>
+        <w:t xml:space="preserve"> more information.</w:t>
       </w:r>
     </w:p>
     <w:p>
@@ -1715,6 +1704,11 @@
     </w:p>
     <w:p>
       <w:pPr>
+        <w:pStyle w:val="ListParagraph"/>
+        <w:numPr>
+          <w:ilvl w:val="0"/>
+          <w:numId w:val="25"/>
+        </w:numPr>
         <w:spacing w:after="0" w:line="240" w:lineRule="auto"/>
         <w:rPr>
           <w:rFonts w:ascii="Arial" w:eastAsia="Times New Roman" w:hAnsi="Arial" w:cs="Arial"/>
@@ -1735,6 +1729,136 @@
     </w:p>
     <w:p>
       <w:pPr>
+        <w:pStyle w:val="ListParagraph"/>
+        <w:numPr>
+          <w:ilvl w:val="1"/>
+          <w:numId w:val="25"/>
+        </w:numPr>
+        <w:spacing w:after="0" w:line="240" w:lineRule="auto"/>
+        <w:rPr>
+          <w:rFonts w:ascii="Arial" w:eastAsia="Times New Roman" w:hAnsi="Arial" w:cs="Arial"/>
+          <w:sz w:val="24"/>
+          <w:szCs w:val="24"/>
+        </w:rPr>
+      </w:pPr>
+      <w:proofErr w:type="spellStart"/>
+      <w:r>
+        <w:rPr>
+          <w:rFonts w:ascii="Arial" w:eastAsia="Times New Roman" w:hAnsi="Arial" w:cs="Arial"/>
+          <w:sz w:val="24"/>
+          <w:szCs w:val="24"/>
+        </w:rPr>
+        <w:t>Github</w:t>
+      </w:r>
+      <w:proofErr w:type="spellEnd"/>
+      <w:r>
+        <w:rPr>
+          <w:rFonts w:ascii="Arial" w:eastAsia="Times New Roman" w:hAnsi="Arial" w:cs="Arial"/>
+          <w:sz w:val="24"/>
+          <w:szCs w:val="24"/>
+        </w:rPr>
+        <w:t xml:space="preserve"> Setup</w:t>
+      </w:r>
+    </w:p>
+    <w:p>
+      <w:pPr>
+        <w:pStyle w:val="ListParagraph"/>
+        <w:numPr>
+          <w:ilvl w:val="1"/>
+          <w:numId w:val="25"/>
+        </w:numPr>
+        <w:spacing w:after="0" w:line="240" w:lineRule="auto"/>
+        <w:rPr>
+          <w:rFonts w:ascii="Arial" w:eastAsia="Times New Roman" w:hAnsi="Arial" w:cs="Arial"/>
+          <w:sz w:val="24"/>
+          <w:szCs w:val="24"/>
+        </w:rPr>
+      </w:pPr>
+      <w:r>
+        <w:rPr>
+          <w:rFonts w:ascii="Arial" w:eastAsia="Times New Roman" w:hAnsi="Arial" w:cs="Arial"/>
+          <w:sz w:val="24"/>
+          <w:szCs w:val="24"/>
+        </w:rPr>
+        <w:t xml:space="preserve">HTML/Resume </w:t>
+      </w:r>
+    </w:p>
+    <w:p>
+      <w:pPr>
+        <w:pStyle w:val="ListParagraph"/>
+        <w:numPr>
+          <w:ilvl w:val="1"/>
+          <w:numId w:val="25"/>
+        </w:numPr>
+        <w:spacing w:after="0" w:line="240" w:lineRule="auto"/>
+        <w:rPr>
+          <w:rFonts w:ascii="Arial" w:eastAsia="Times New Roman" w:hAnsi="Arial" w:cs="Arial"/>
+          <w:sz w:val="24"/>
+          <w:szCs w:val="24"/>
+        </w:rPr>
+      </w:pPr>
+      <w:r>
+        <w:rPr>
+          <w:rFonts w:ascii="Arial" w:eastAsia="Times New Roman" w:hAnsi="Arial" w:cs="Arial"/>
+          <w:sz w:val="24"/>
+          <w:szCs w:val="24"/>
+        </w:rPr>
+        <w:t>HTML/CSS</w:t>
+      </w:r>
+    </w:p>
+    <w:p>
+      <w:pPr>
+        <w:pStyle w:val="ListParagraph"/>
+        <w:numPr>
+          <w:ilvl w:val="1"/>
+          <w:numId w:val="25"/>
+        </w:numPr>
+        <w:spacing w:after="0" w:line="240" w:lineRule="auto"/>
+        <w:rPr>
+          <w:rFonts w:ascii="Arial" w:eastAsia="Times New Roman" w:hAnsi="Arial" w:cs="Arial"/>
+          <w:sz w:val="24"/>
+          <w:szCs w:val="24"/>
+        </w:rPr>
+      </w:pPr>
+      <w:r>
+        <w:rPr>
+          <w:rFonts w:ascii="Arial" w:eastAsia="Times New Roman" w:hAnsi="Arial" w:cs="Arial"/>
+          <w:sz w:val="24"/>
+          <w:szCs w:val="24"/>
+        </w:rPr>
+        <w:t>jQuery Assignment 1</w:t>
+      </w:r>
+    </w:p>
+    <w:p>
+      <w:pPr>
+        <w:pStyle w:val="ListParagraph"/>
+        <w:numPr>
+          <w:ilvl w:val="1"/>
+          <w:numId w:val="25"/>
+        </w:numPr>
+        <w:spacing w:after="0" w:line="240" w:lineRule="auto"/>
+        <w:rPr>
+          <w:rFonts w:ascii="Arial" w:eastAsia="Times New Roman" w:hAnsi="Arial" w:cs="Arial"/>
+          <w:sz w:val="24"/>
+          <w:szCs w:val="24"/>
+        </w:rPr>
+      </w:pPr>
+      <w:r>
+        <w:rPr>
+          <w:rFonts w:ascii="Arial" w:eastAsia="Times New Roman" w:hAnsi="Arial" w:cs="Arial"/>
+          <w:sz w:val="24"/>
+          <w:szCs w:val="24"/>
+        </w:rPr>
+        <w:t>jQuery Assignment 2</w:t>
+      </w:r>
+    </w:p>
+    <w:p>
+      <w:pPr>
+        <w:pStyle w:val="ListParagraph"/>
+        <w:numPr>
+          <w:ilvl w:val="0"/>
+          <w:numId w:val="25"/>
+        </w:numPr>
         <w:spacing w:after="0" w:line="240" w:lineRule="auto"/>
         <w:rPr>
           <w:rFonts w:ascii="Arial" w:eastAsia="Times New Roman" w:hAnsi="Arial" w:cs="Arial"/>
@@ -1755,46 +1879,88 @@
     </w:p>
     <w:p>
       <w:pPr>
-        <w:spacing w:after="0" w:line="240" w:lineRule="auto"/>
-        <w:rPr>
-          <w:rFonts w:ascii="Arial" w:eastAsia="Times New Roman" w:hAnsi="Arial" w:cs="Arial"/>
-          <w:b/>
-          <w:sz w:val="24"/>
-          <w:szCs w:val="24"/>
-        </w:rPr>
-      </w:pPr>
-      <w:r>
-        <w:rPr>
-          <w:rFonts w:ascii="Arial" w:eastAsia="Times New Roman" w:hAnsi="Arial" w:cs="Arial"/>
-          <w:b/>
-          <w:sz w:val="24"/>
-          <w:szCs w:val="24"/>
-        </w:rPr>
-        <w:t>Final Site – 20%</w:t>
-      </w:r>
-    </w:p>
-    <w:p>
-      <w:pPr>
-        <w:spacing w:after="0" w:line="240" w:lineRule="auto"/>
-        <w:rPr>
-          <w:rFonts w:ascii="Arial" w:eastAsia="Times New Roman" w:hAnsi="Arial" w:cs="Arial"/>
-          <w:b/>
-          <w:sz w:val="24"/>
-          <w:szCs w:val="24"/>
-        </w:rPr>
-      </w:pPr>
-      <w:r>
-        <w:rPr>
-          <w:rFonts w:ascii="Arial" w:eastAsia="Times New Roman" w:hAnsi="Arial" w:cs="Arial"/>
-          <w:b/>
-          <w:sz w:val="24"/>
-          <w:szCs w:val="24"/>
-        </w:rPr>
-        <w:t>SEO, Marketing Plan, and Creative Brief – 10%</w:t>
-      </w:r>
-    </w:p>
-    <w:p>
-      <w:pPr>
+        <w:pStyle w:val="ListParagraph"/>
+        <w:numPr>
+          <w:ilvl w:val="0"/>
+          <w:numId w:val="25"/>
+        </w:numPr>
+        <w:spacing w:after="0" w:line="240" w:lineRule="auto"/>
+        <w:rPr>
+          <w:rFonts w:ascii="Arial" w:eastAsia="Times New Roman" w:hAnsi="Arial" w:cs="Arial"/>
+          <w:b/>
+          <w:sz w:val="24"/>
+          <w:szCs w:val="24"/>
+        </w:rPr>
+      </w:pPr>
+      <w:r>
+        <w:rPr>
+          <w:rFonts w:ascii="Arial" w:eastAsia="Times New Roman" w:hAnsi="Arial" w:cs="Arial"/>
+          <w:b/>
+          <w:sz w:val="24"/>
+          <w:szCs w:val="24"/>
+        </w:rPr>
+        <w:t>Final Site – 25</w:t>
+      </w:r>
+      <w:r>
+        <w:rPr>
+          <w:rFonts w:ascii="Arial" w:eastAsia="Times New Roman" w:hAnsi="Arial" w:cs="Arial"/>
+          <w:b/>
+          <w:sz w:val="24"/>
+          <w:szCs w:val="24"/>
+        </w:rPr>
+        <w:t>%</w:t>
+      </w:r>
+    </w:p>
+    <w:p>
+      <w:pPr>
+        <w:pStyle w:val="ListParagraph"/>
+        <w:numPr>
+          <w:ilvl w:val="0"/>
+          <w:numId w:val="25"/>
+        </w:numPr>
+        <w:spacing w:after="0" w:line="240" w:lineRule="auto"/>
+        <w:rPr>
+          <w:rFonts w:ascii="Arial" w:eastAsia="Times New Roman" w:hAnsi="Arial" w:cs="Arial"/>
+          <w:b/>
+          <w:sz w:val="24"/>
+          <w:szCs w:val="24"/>
+        </w:rPr>
+      </w:pPr>
+      <w:r>
+        <w:rPr>
+          <w:rFonts w:ascii="Arial" w:eastAsia="Times New Roman" w:hAnsi="Arial" w:cs="Arial"/>
+          <w:b/>
+          <w:sz w:val="24"/>
+          <w:szCs w:val="24"/>
+        </w:rPr>
+        <w:t>SEO, Marketi</w:t>
+      </w:r>
+      <w:r>
+        <w:rPr>
+          <w:rFonts w:ascii="Arial" w:eastAsia="Times New Roman" w:hAnsi="Arial" w:cs="Arial"/>
+          <w:b/>
+          <w:sz w:val="24"/>
+          <w:szCs w:val="24"/>
+        </w:rPr>
+        <w:t>ng Plan, and Creative Brief – 5</w:t>
+      </w:r>
+      <w:r>
+        <w:rPr>
+          <w:rFonts w:ascii="Arial" w:eastAsia="Times New Roman" w:hAnsi="Arial" w:cs="Arial"/>
+          <w:b/>
+          <w:sz w:val="24"/>
+          <w:szCs w:val="24"/>
+        </w:rPr>
+        <w:t>%</w:t>
+      </w:r>
+    </w:p>
+    <w:p>
+      <w:pPr>
+        <w:pStyle w:val="ListParagraph"/>
+        <w:numPr>
+          <w:ilvl w:val="0"/>
+          <w:numId w:val="25"/>
+        </w:numPr>
         <w:spacing w:after="0" w:line="240" w:lineRule="auto"/>
         <w:rPr>
           <w:rFonts w:ascii="Arial" w:eastAsia="Times New Roman" w:hAnsi="Arial" w:cs="Arial"/>
@@ -1815,6 +1981,11 @@
     </w:p>
     <w:p>
       <w:pPr>
+        <w:pStyle w:val="ListParagraph"/>
+        <w:numPr>
+          <w:ilvl w:val="0"/>
+          <w:numId w:val="25"/>
+        </w:numPr>
         <w:spacing w:after="0" w:line="240" w:lineRule="auto"/>
         <w:rPr>
           <w:rFonts w:ascii="Arial" w:eastAsia="Times New Roman" w:hAnsi="Arial" w:cs="Arial"/>
@@ -1848,998 +2019,64 @@
         <w:spacing w:after="0" w:line="240" w:lineRule="auto"/>
         <w:rPr>
           <w:rFonts w:ascii="Arial" w:eastAsia="Times New Roman" w:hAnsi="Arial" w:cs="Arial"/>
-          <w:sz w:val="24"/>
-          <w:szCs w:val="24"/>
-        </w:rPr>
-      </w:pPr>
-    </w:p>
-    <w:p>
-      <w:pPr>
-        <w:spacing w:after="0" w:line="240" w:lineRule="auto"/>
-        <w:rPr>
-          <w:rFonts w:ascii="Arial" w:eastAsia="Times New Roman" w:hAnsi="Arial" w:cs="Arial"/>
-          <w:b/>
-          <w:bCs/>
-          <w:color w:val="000000"/>
-          <w:sz w:val="24"/>
-          <w:szCs w:val="24"/>
-        </w:rPr>
-      </w:pPr>
-      <w:proofErr w:type="spellStart"/>
-      <w:r>
-        <w:rPr>
-          <w:rFonts w:ascii="Arial" w:eastAsia="Times New Roman" w:hAnsi="Arial" w:cs="Arial"/>
-          <w:b/>
-          <w:bCs/>
-          <w:color w:val="000000"/>
-          <w:sz w:val="24"/>
-          <w:szCs w:val="24"/>
-        </w:rPr>
-        <w:t>Github</w:t>
-      </w:r>
-      <w:proofErr w:type="spellEnd"/>
-      <w:r>
-        <w:rPr>
-          <w:rFonts w:ascii="Arial" w:eastAsia="Times New Roman" w:hAnsi="Arial" w:cs="Arial"/>
-          <w:b/>
-          <w:bCs/>
-          <w:color w:val="000000"/>
-          <w:sz w:val="24"/>
-          <w:szCs w:val="24"/>
-        </w:rPr>
-        <w:t xml:space="preserve"> Setup</w:t>
-      </w:r>
-    </w:p>
-    <w:p>
-      <w:pPr>
-        <w:spacing w:after="0" w:line="240" w:lineRule="auto"/>
-        <w:rPr>
-          <w:rFonts w:ascii="Arial" w:eastAsia="Times New Roman" w:hAnsi="Arial" w:cs="Arial"/>
-          <w:sz w:val="24"/>
-          <w:szCs w:val="24"/>
-        </w:rPr>
-      </w:pPr>
-    </w:p>
-    <w:p>
-      <w:pPr>
-        <w:spacing w:after="0" w:line="240" w:lineRule="auto"/>
-        <w:rPr>
-          <w:rFonts w:ascii="Arial" w:eastAsia="Times New Roman" w:hAnsi="Arial" w:cs="Arial"/>
-          <w:color w:val="000000"/>
-          <w:sz w:val="24"/>
-          <w:szCs w:val="24"/>
-        </w:rPr>
-      </w:pPr>
-      <w:r>
-        <w:rPr>
-          <w:rFonts w:ascii="Arial" w:eastAsia="Times New Roman" w:hAnsi="Arial" w:cs="Arial"/>
-          <w:color w:val="000000"/>
-          <w:sz w:val="24"/>
-          <w:szCs w:val="24"/>
-        </w:rPr>
-        <w:t xml:space="preserve">Sign up for </w:t>
-      </w:r>
-      <w:proofErr w:type="spellStart"/>
-      <w:r>
-        <w:rPr>
-          <w:rFonts w:ascii="Arial" w:eastAsia="Times New Roman" w:hAnsi="Arial" w:cs="Arial"/>
-          <w:color w:val="000000"/>
-          <w:sz w:val="24"/>
-          <w:szCs w:val="24"/>
-        </w:rPr>
-        <w:t>github</w:t>
-      </w:r>
-      <w:proofErr w:type="spellEnd"/>
-      <w:r>
-        <w:rPr>
-          <w:rFonts w:ascii="Arial" w:eastAsia="Times New Roman" w:hAnsi="Arial" w:cs="Arial"/>
-          <w:color w:val="000000"/>
-          <w:sz w:val="24"/>
-          <w:szCs w:val="24"/>
-        </w:rPr>
-        <w:t>. Create a cim111 repository. Publish your repository and upload a basic html script. Include your name and a brief bio.</w:t>
-      </w:r>
-    </w:p>
-    <w:p>
-      <w:pPr>
-        <w:spacing w:after="0" w:line="240" w:lineRule="auto"/>
-        <w:rPr>
-          <w:rFonts w:ascii="Arial" w:eastAsia="Times New Roman" w:hAnsi="Arial" w:cs="Arial"/>
-          <w:sz w:val="24"/>
-          <w:szCs w:val="24"/>
-        </w:rPr>
-      </w:pPr>
-    </w:p>
-    <w:p>
-      <w:pPr>
-        <w:spacing w:after="0" w:line="240" w:lineRule="auto"/>
-        <w:rPr>
-          <w:rFonts w:ascii="Arial" w:eastAsia="Times New Roman" w:hAnsi="Arial" w:cs="Arial"/>
-          <w:b/>
-          <w:bCs/>
-          <w:color w:val="000000"/>
-          <w:sz w:val="24"/>
-          <w:szCs w:val="24"/>
-        </w:rPr>
-      </w:pPr>
-      <w:r>
-        <w:rPr>
-          <w:rFonts w:ascii="Arial" w:eastAsia="Times New Roman" w:hAnsi="Arial" w:cs="Arial"/>
-          <w:b/>
-          <w:color w:val="000000"/>
-          <w:sz w:val="24"/>
-          <w:szCs w:val="24"/>
-        </w:rPr>
-        <w:t xml:space="preserve">HTML/Resume Assignment </w:t>
-      </w:r>
-    </w:p>
-    <w:p>
-      <w:pPr>
-        <w:spacing w:after="0" w:line="240" w:lineRule="auto"/>
-        <w:rPr>
-          <w:rFonts w:ascii="Arial" w:eastAsia="Times New Roman" w:hAnsi="Arial" w:cs="Arial"/>
-          <w:color w:val="000000"/>
-          <w:sz w:val="24"/>
-          <w:szCs w:val="24"/>
-        </w:rPr>
-      </w:pPr>
-    </w:p>
-    <w:p>
-      <w:pPr>
-        <w:spacing w:after="0" w:line="240" w:lineRule="auto"/>
-        <w:rPr>
-          <w:rFonts w:ascii="Arial" w:eastAsia="Times New Roman" w:hAnsi="Arial" w:cs="Arial"/>
-          <w:color w:val="000000"/>
-          <w:sz w:val="24"/>
-          <w:szCs w:val="24"/>
-        </w:rPr>
-      </w:pPr>
-      <w:r>
-        <w:rPr>
-          <w:rFonts w:ascii="Arial" w:eastAsia="Times New Roman" w:hAnsi="Arial" w:cs="Arial"/>
-          <w:color w:val="000000"/>
-          <w:sz w:val="24"/>
-          <w:szCs w:val="24"/>
-        </w:rPr>
-        <w:t xml:space="preserve">For this </w:t>
-      </w:r>
-      <w:r>
-        <w:rPr>
-          <w:rFonts w:ascii="Arial" w:eastAsia="Times New Roman" w:hAnsi="Arial" w:cs="Arial"/>
-          <w:color w:val="000000"/>
-          <w:sz w:val="24"/>
-          <w:szCs w:val="24"/>
-        </w:rPr>
-        <w:t>assignment,</w:t>
-      </w:r>
-      <w:r>
-        <w:rPr>
-          <w:rFonts w:ascii="Arial" w:eastAsia="Times New Roman" w:hAnsi="Arial" w:cs="Arial"/>
-          <w:color w:val="000000"/>
-          <w:sz w:val="24"/>
-          <w:szCs w:val="24"/>
-        </w:rPr>
-        <w:t xml:space="preserve"> you will be asked to create a personal resumé. If you already have one, please start a new page from s</w:t>
-      </w:r>
-      <w:r>
-        <w:rPr>
-          <w:rFonts w:ascii="Arial" w:eastAsia="Times New Roman" w:hAnsi="Arial" w:cs="Arial"/>
-          <w:color w:val="000000"/>
-          <w:sz w:val="24"/>
-          <w:szCs w:val="24"/>
-        </w:rPr>
-        <w:t>cratch.</w:t>
-      </w:r>
-    </w:p>
-    <w:p>
-      <w:pPr>
-        <w:spacing w:after="0" w:line="240" w:lineRule="auto"/>
-        <w:rPr>
-          <w:rFonts w:ascii="Arial" w:eastAsia="Times New Roman" w:hAnsi="Arial" w:cs="Arial"/>
-          <w:sz w:val="24"/>
-          <w:szCs w:val="24"/>
-        </w:rPr>
-      </w:pPr>
-    </w:p>
-    <w:p>
-      <w:pPr>
-        <w:spacing w:after="0" w:line="240" w:lineRule="auto"/>
-        <w:rPr>
-          <w:rFonts w:ascii="Arial" w:eastAsia="Times New Roman" w:hAnsi="Arial" w:cs="Arial"/>
-          <w:sz w:val="24"/>
-          <w:szCs w:val="24"/>
-        </w:rPr>
-      </w:pPr>
-      <w:r>
-        <w:rPr>
-          <w:rFonts w:ascii="Arial" w:eastAsia="Times New Roman" w:hAnsi="Arial" w:cs="Arial"/>
-          <w:b/>
-          <w:color w:val="000000"/>
-          <w:sz w:val="24"/>
-          <w:szCs w:val="24"/>
-        </w:rPr>
-        <w:t>HTML/CSS Assignment</w:t>
-      </w:r>
-      <w:r>
-        <w:rPr>
-          <w:rFonts w:ascii="Arial" w:eastAsia="Times New Roman" w:hAnsi="Arial" w:cs="Arial"/>
-          <w:b/>
-          <w:color w:val="000000"/>
-          <w:sz w:val="24"/>
-          <w:szCs w:val="24"/>
-        </w:rPr>
-        <w:t xml:space="preserve"> </w:t>
-      </w:r>
-    </w:p>
-    <w:p>
-      <w:pPr>
-        <w:spacing w:after="0" w:line="240" w:lineRule="auto"/>
-        <w:rPr>
-          <w:rFonts w:ascii="Arial" w:eastAsia="Times New Roman" w:hAnsi="Arial" w:cs="Arial"/>
-          <w:b/>
-          <w:color w:val="000000"/>
-          <w:sz w:val="24"/>
-          <w:szCs w:val="24"/>
-        </w:rPr>
-      </w:pPr>
-    </w:p>
-    <w:p>
-      <w:pPr>
-        <w:spacing w:after="0" w:line="240" w:lineRule="auto"/>
-        <w:rPr>
-          <w:rFonts w:ascii="Arial" w:eastAsia="Times New Roman" w:hAnsi="Arial" w:cs="Arial"/>
-          <w:color w:val="000000"/>
-          <w:sz w:val="24"/>
-          <w:szCs w:val="24"/>
-        </w:rPr>
-      </w:pPr>
-      <w:r>
-        <w:rPr>
-          <w:rFonts w:ascii="Arial" w:eastAsia="Times New Roman" w:hAnsi="Arial" w:cs="Arial"/>
-          <w:color w:val="000000"/>
-          <w:sz w:val="24"/>
-          <w:szCs w:val="24"/>
-        </w:rPr>
-        <w:t>Style your R</w:t>
-      </w:r>
-      <w:r>
-        <w:rPr>
-          <w:rFonts w:ascii="Arial" w:eastAsia="Times New Roman" w:hAnsi="Arial" w:cs="Arial"/>
-          <w:color w:val="000000"/>
-          <w:sz w:val="24"/>
-          <w:szCs w:val="24"/>
-        </w:rPr>
-        <w:t>esume using CSS styling element.</w:t>
-      </w:r>
-    </w:p>
-    <w:p>
-      <w:pPr>
-        <w:spacing w:after="0" w:line="240" w:lineRule="auto"/>
-        <w:rPr>
-          <w:rFonts w:ascii="Arial" w:eastAsia="Times New Roman" w:hAnsi="Arial" w:cs="Arial"/>
-          <w:color w:val="000000"/>
-          <w:sz w:val="24"/>
-          <w:szCs w:val="24"/>
-        </w:rPr>
-      </w:pPr>
-    </w:p>
-    <w:p>
-      <w:pPr>
-        <w:spacing w:after="0" w:line="240" w:lineRule="auto"/>
-        <w:rPr>
-          <w:rFonts w:ascii="Arial" w:eastAsia="Times New Roman" w:hAnsi="Arial" w:cs="Arial"/>
-          <w:b/>
-          <w:bCs/>
-          <w:color w:val="000000"/>
-          <w:sz w:val="24"/>
-          <w:szCs w:val="24"/>
-        </w:rPr>
-      </w:pPr>
-      <w:r>
-        <w:rPr>
-          <w:rFonts w:ascii="Arial" w:eastAsia="Times New Roman" w:hAnsi="Arial" w:cs="Arial"/>
-          <w:b/>
-          <w:bCs/>
-          <w:color w:val="000000"/>
-          <w:sz w:val="24"/>
-          <w:szCs w:val="24"/>
-        </w:rPr>
-        <w:t xml:space="preserve">HTML5 Quiz </w:t>
-      </w:r>
-    </w:p>
-    <w:p>
-      <w:pPr>
-        <w:spacing w:after="0" w:line="240" w:lineRule="auto"/>
-        <w:rPr>
-          <w:rFonts w:ascii="Arial" w:eastAsia="Times New Roman" w:hAnsi="Arial" w:cs="Arial"/>
-          <w:sz w:val="24"/>
-          <w:szCs w:val="24"/>
-        </w:rPr>
-      </w:pPr>
-    </w:p>
-    <w:p>
-      <w:pPr>
-        <w:spacing w:after="240" w:line="240" w:lineRule="auto"/>
-        <w:rPr>
-          <w:rFonts w:ascii="Arial" w:eastAsia="Times New Roman" w:hAnsi="Arial" w:cs="Arial"/>
-          <w:b/>
-          <w:sz w:val="24"/>
-          <w:szCs w:val="24"/>
-        </w:rPr>
-      </w:pPr>
-      <w:r>
-        <w:rPr>
-          <w:rFonts w:ascii="Arial" w:eastAsia="Times New Roman" w:hAnsi="Arial" w:cs="Arial"/>
-          <w:b/>
-          <w:sz w:val="24"/>
-          <w:szCs w:val="24"/>
-        </w:rPr>
-        <w:t xml:space="preserve">Responsive Site </w:t>
-      </w:r>
-    </w:p>
-    <w:p>
-      <w:pPr>
-        <w:spacing w:after="240" w:line="240" w:lineRule="auto"/>
-        <w:rPr>
-          <w:rFonts w:ascii="Arial" w:eastAsia="Times New Roman" w:hAnsi="Arial" w:cs="Arial"/>
-          <w:sz w:val="24"/>
-          <w:szCs w:val="24"/>
-        </w:rPr>
-      </w:pPr>
-      <w:r>
-        <w:rPr>
-          <w:rFonts w:ascii="Arial" w:eastAsia="Times New Roman" w:hAnsi="Arial" w:cs="Arial"/>
-          <w:sz w:val="24"/>
-          <w:szCs w:val="24"/>
-        </w:rPr>
-        <w:t xml:space="preserve">For this assignment, you will be asked to create a personal site.  You must create a 3-page minimum responsive website about </w:t>
-      </w:r>
-      <w:r>
-        <w:rPr>
-          <w:rFonts w:ascii="Arial" w:eastAsia="Times New Roman" w:hAnsi="Arial" w:cs="Arial"/>
-          <w:sz w:val="24"/>
-          <w:szCs w:val="24"/>
-        </w:rPr>
-        <w:t>a special topic</w:t>
-      </w:r>
-      <w:r>
-        <w:rPr>
-          <w:rFonts w:ascii="Arial" w:eastAsia="Times New Roman" w:hAnsi="Arial" w:cs="Arial"/>
-          <w:sz w:val="24"/>
-          <w:szCs w:val="24"/>
-        </w:rPr>
-        <w:t>.</w:t>
-      </w:r>
-      <w:r>
-        <w:rPr>
-          <w:rFonts w:ascii="Arial" w:eastAsia="Times New Roman" w:hAnsi="Arial" w:cs="Arial"/>
-          <w:sz w:val="24"/>
-          <w:szCs w:val="24"/>
-        </w:rPr>
-        <w:t xml:space="preserve"> Choose a hobby, cause, or any topic you might be interested in. Use media qu</w:t>
-      </w:r>
-      <w:r>
-        <w:rPr>
-          <w:rFonts w:ascii="Arial" w:eastAsia="Times New Roman" w:hAnsi="Arial" w:cs="Arial"/>
-          <w:sz w:val="24"/>
-          <w:szCs w:val="24"/>
-        </w:rPr>
-        <w:t>eries to create a dynamic multi-c</w:t>
-      </w:r>
-      <w:r>
-        <w:rPr>
-          <w:rFonts w:ascii="Arial" w:eastAsia="Times New Roman" w:hAnsi="Arial" w:cs="Arial"/>
-          <w:sz w:val="24"/>
-          <w:szCs w:val="24"/>
-        </w:rPr>
-        <w:t>olumn layout.</w:t>
-      </w:r>
-    </w:p>
-    <w:p>
-      <w:pPr>
-        <w:spacing w:after="240" w:line="240" w:lineRule="auto"/>
-        <w:rPr>
-          <w:rFonts w:ascii="Arial" w:eastAsia="Times New Roman" w:hAnsi="Arial" w:cs="Arial"/>
-          <w:sz w:val="24"/>
-          <w:szCs w:val="24"/>
-        </w:rPr>
-      </w:pPr>
-      <w:r>
-        <w:rPr>
-          <w:rFonts w:ascii="Arial" w:eastAsia="Times New Roman" w:hAnsi="Arial" w:cs="Arial"/>
-          <w:b/>
-          <w:sz w:val="24"/>
-          <w:szCs w:val="24"/>
-        </w:rPr>
-        <w:t xml:space="preserve">jQuery Assignment 1 </w:t>
-      </w:r>
-    </w:p>
-    <w:p>
-      <w:pPr>
-        <w:spacing w:after="0" w:line="240" w:lineRule="auto"/>
-        <w:rPr>
-          <w:rFonts w:ascii="Arial" w:eastAsia="Times New Roman" w:hAnsi="Arial" w:cs="Arial"/>
-          <w:sz w:val="24"/>
-          <w:szCs w:val="24"/>
-        </w:rPr>
-      </w:pPr>
-      <w:r>
-        <w:rPr>
-          <w:rFonts w:ascii="Arial" w:eastAsia="Times New Roman" w:hAnsi="Arial" w:cs="Arial"/>
-          <w:sz w:val="24"/>
-          <w:szCs w:val="24"/>
-        </w:rPr>
-        <w:t xml:space="preserve">Create a one how-to html page. Create a recipe page or how to make something, i.e. craft. Your page should have a minimum of 5 steps. Take images or video. Use organizational tags and </w:t>
-      </w:r>
-      <w:proofErr w:type="spellStart"/>
-      <w:r>
-        <w:rPr>
-          <w:rFonts w:ascii="Arial" w:eastAsia="Times New Roman" w:hAnsi="Arial" w:cs="Arial"/>
-          <w:sz w:val="24"/>
-          <w:szCs w:val="24"/>
-        </w:rPr>
-        <w:t>css</w:t>
-      </w:r>
-      <w:proofErr w:type="spellEnd"/>
-      <w:r>
-        <w:rPr>
-          <w:rFonts w:ascii="Arial" w:eastAsia="Times New Roman" w:hAnsi="Arial" w:cs="Arial"/>
-          <w:sz w:val="24"/>
-          <w:szCs w:val="24"/>
-        </w:rPr>
-        <w:t xml:space="preserve"> to organize and style your page. Include ingredients, directions, and Tips.</w:t>
-      </w:r>
-      <w:r>
-        <w:rPr>
-          <w:rFonts w:ascii="Arial" w:eastAsia="Times New Roman" w:hAnsi="Arial" w:cs="Arial"/>
-          <w:sz w:val="24"/>
-          <w:szCs w:val="24"/>
-        </w:rPr>
-        <w:t xml:space="preserve"> </w:t>
-      </w:r>
-      <w:r>
-        <w:rPr>
-          <w:rFonts w:ascii="Arial" w:eastAsia="Times New Roman" w:hAnsi="Arial" w:cs="Arial"/>
-          <w:sz w:val="24"/>
-          <w:szCs w:val="24"/>
-        </w:rPr>
-        <w:t xml:space="preserve">Use jQuery to show and hide steps or images. You can use tabs example to cycle through different steps. You </w:t>
-      </w:r>
-      <w:r>
-        <w:rPr>
-          <w:rFonts w:ascii="Arial" w:eastAsia="Times New Roman" w:hAnsi="Arial" w:cs="Arial"/>
-          <w:sz w:val="24"/>
-          <w:szCs w:val="24"/>
-        </w:rPr>
-        <w:t>can also use jQuery</w:t>
-      </w:r>
-      <w:r>
-        <w:rPr>
-          <w:rFonts w:ascii="Arial" w:eastAsia="Times New Roman" w:hAnsi="Arial" w:cs="Arial"/>
-          <w:sz w:val="24"/>
-          <w:szCs w:val="24"/>
-        </w:rPr>
-        <w:t xml:space="preserve"> function</w:t>
-      </w:r>
-      <w:r>
-        <w:rPr>
-          <w:rFonts w:ascii="Arial" w:eastAsia="Times New Roman" w:hAnsi="Arial" w:cs="Arial"/>
-          <w:sz w:val="24"/>
-          <w:szCs w:val="24"/>
-        </w:rPr>
-        <w:t>s</w:t>
-      </w:r>
-      <w:r>
-        <w:rPr>
-          <w:rFonts w:ascii="Arial" w:eastAsia="Times New Roman" w:hAnsi="Arial" w:cs="Arial"/>
-          <w:sz w:val="24"/>
-          <w:szCs w:val="24"/>
-        </w:rPr>
-        <w:t xml:space="preserve"> to change or augment your html.</w:t>
-      </w:r>
-    </w:p>
-    <w:p>
-      <w:pPr>
-        <w:spacing w:after="0" w:line="240" w:lineRule="auto"/>
-        <w:rPr>
-          <w:rFonts w:ascii="Arial" w:eastAsia="Times New Roman" w:hAnsi="Arial" w:cs="Arial"/>
-          <w:sz w:val="24"/>
-          <w:szCs w:val="24"/>
-        </w:rPr>
-      </w:pPr>
-    </w:p>
-    <w:p>
-      <w:pPr>
-        <w:spacing w:after="0" w:line="240" w:lineRule="auto"/>
-        <w:rPr>
-          <w:rFonts w:ascii="Arial" w:eastAsia="Times New Roman" w:hAnsi="Arial" w:cs="Arial"/>
-          <w:b/>
-          <w:bCs/>
-          <w:color w:val="000000"/>
-          <w:sz w:val="24"/>
-          <w:szCs w:val="24"/>
-        </w:rPr>
-      </w:pPr>
-      <w:r>
-        <w:rPr>
-          <w:rFonts w:ascii="Arial" w:eastAsia="Times New Roman" w:hAnsi="Arial" w:cs="Arial"/>
-          <w:b/>
-          <w:bCs/>
-          <w:color w:val="000000"/>
-          <w:sz w:val="24"/>
-          <w:szCs w:val="24"/>
-        </w:rPr>
-        <w:t xml:space="preserve">jQuery Assignment 2 </w:t>
-      </w:r>
-    </w:p>
-    <w:p>
-      <w:pPr>
-        <w:spacing w:after="0" w:line="240" w:lineRule="auto"/>
-        <w:rPr>
-          <w:rFonts w:ascii="Arial" w:eastAsia="Times New Roman" w:hAnsi="Arial" w:cs="Arial"/>
-          <w:sz w:val="24"/>
-          <w:szCs w:val="24"/>
-        </w:rPr>
-      </w:pPr>
-    </w:p>
-    <w:p>
-      <w:pPr>
-        <w:spacing w:after="0" w:line="240" w:lineRule="auto"/>
-        <w:rPr>
-          <w:rFonts w:ascii="Arial" w:eastAsia="Times New Roman" w:hAnsi="Arial" w:cs="Arial"/>
-          <w:color w:val="000000"/>
-          <w:sz w:val="24"/>
-          <w:szCs w:val="24"/>
-        </w:rPr>
-      </w:pPr>
-      <w:r>
-        <w:rPr>
-          <w:rFonts w:ascii="Arial" w:eastAsia="Times New Roman" w:hAnsi="Arial" w:cs="Arial"/>
-          <w:color w:val="000000"/>
-          <w:sz w:val="24"/>
-          <w:szCs w:val="24"/>
-        </w:rPr>
-        <w:t xml:space="preserve">Choose and implement a jQuery plugin. Create a </w:t>
-      </w:r>
-      <w:proofErr w:type="gramStart"/>
-      <w:r>
-        <w:rPr>
-          <w:rFonts w:ascii="Arial" w:eastAsia="Times New Roman" w:hAnsi="Arial" w:cs="Arial"/>
-          <w:color w:val="000000"/>
-          <w:sz w:val="24"/>
-          <w:szCs w:val="24"/>
-        </w:rPr>
-        <w:t>one page</w:t>
-      </w:r>
-      <w:proofErr w:type="gramEnd"/>
-      <w:r>
-        <w:rPr>
-          <w:rFonts w:ascii="Arial" w:eastAsia="Times New Roman" w:hAnsi="Arial" w:cs="Arial"/>
-          <w:color w:val="000000"/>
-          <w:sz w:val="24"/>
-          <w:szCs w:val="24"/>
-        </w:rPr>
-        <w:t xml:space="preserve"> site about a place you would like to visit. You must apply the plugin on a minimum of 5 Elements or areas on your site.</w:t>
-      </w:r>
-    </w:p>
-    <w:p>
-      <w:pPr>
-        <w:spacing w:after="0" w:line="240" w:lineRule="auto"/>
-        <w:rPr>
-          <w:rFonts w:ascii="Arial" w:eastAsia="Times New Roman" w:hAnsi="Arial" w:cs="Arial"/>
-          <w:b/>
-          <w:bCs/>
-          <w:color w:val="000000"/>
-          <w:sz w:val="24"/>
-          <w:szCs w:val="24"/>
-        </w:rPr>
-      </w:pPr>
-    </w:p>
-    <w:p>
-      <w:pPr>
-        <w:spacing w:after="0" w:line="240" w:lineRule="auto"/>
-        <w:rPr>
-          <w:rFonts w:ascii="Arial" w:eastAsia="Times New Roman" w:hAnsi="Arial" w:cs="Arial"/>
-          <w:b/>
-          <w:bCs/>
-          <w:color w:val="000000"/>
-          <w:sz w:val="24"/>
-          <w:szCs w:val="24"/>
-        </w:rPr>
-      </w:pPr>
-      <w:r>
-        <w:rPr>
-          <w:rFonts w:ascii="Arial" w:eastAsia="Times New Roman" w:hAnsi="Arial" w:cs="Arial"/>
-          <w:b/>
-          <w:bCs/>
-          <w:color w:val="000000"/>
-          <w:sz w:val="24"/>
-          <w:szCs w:val="24"/>
-        </w:rPr>
-        <w:t>Final Project</w:t>
-      </w:r>
-    </w:p>
-    <w:p>
-      <w:pPr>
-        <w:spacing w:after="0" w:line="240" w:lineRule="auto"/>
-        <w:rPr>
-          <w:rFonts w:ascii="Arial" w:eastAsia="Times New Roman" w:hAnsi="Arial" w:cs="Arial"/>
-          <w:sz w:val="24"/>
-          <w:szCs w:val="24"/>
-        </w:rPr>
-      </w:pPr>
-    </w:p>
-    <w:p>
-      <w:pPr>
-        <w:spacing w:after="0" w:line="240" w:lineRule="auto"/>
-        <w:rPr>
-          <w:rFonts w:ascii="Arial" w:eastAsia="Times New Roman" w:hAnsi="Arial" w:cs="Arial"/>
-          <w:sz w:val="24"/>
-          <w:szCs w:val="24"/>
-        </w:rPr>
-      </w:pPr>
-      <w:r>
-        <w:rPr>
-          <w:rFonts w:ascii="Arial" w:eastAsia="Times New Roman" w:hAnsi="Arial" w:cs="Arial"/>
-          <w:color w:val="000000"/>
-          <w:sz w:val="24"/>
-          <w:szCs w:val="24"/>
-        </w:rPr>
-        <w:t xml:space="preserve">The final project will be either a website for a portfolio, a story, or on a subject you care deeply about. This assignment will be broken up into smaller segments: </w:t>
-      </w:r>
-    </w:p>
-    <w:p>
-      <w:pPr>
-        <w:spacing w:after="0" w:line="240" w:lineRule="auto"/>
-        <w:rPr>
-          <w:rFonts w:ascii="Arial" w:eastAsia="Times New Roman" w:hAnsi="Arial" w:cs="Arial"/>
-          <w:sz w:val="24"/>
-          <w:szCs w:val="24"/>
-        </w:rPr>
-      </w:pPr>
-    </w:p>
-    <w:p>
-      <w:pPr>
-        <w:spacing w:after="0" w:line="240" w:lineRule="auto"/>
-        <w:rPr>
-          <w:rFonts w:ascii="Arial" w:eastAsia="Times New Roman" w:hAnsi="Arial" w:cs="Arial"/>
-          <w:sz w:val="24"/>
-          <w:szCs w:val="24"/>
-        </w:rPr>
-      </w:pPr>
-      <w:r>
-        <w:rPr>
-          <w:rFonts w:ascii="Arial" w:eastAsia="Times New Roman" w:hAnsi="Arial" w:cs="Arial"/>
-          <w:color w:val="000000"/>
-          <w:sz w:val="24"/>
-          <w:szCs w:val="24"/>
-        </w:rPr>
-        <w:t xml:space="preserve">- Developing a creative brief </w:t>
-      </w:r>
-    </w:p>
-    <w:p>
-      <w:pPr>
-        <w:spacing w:after="0" w:line="240" w:lineRule="auto"/>
-        <w:rPr>
-          <w:rFonts w:ascii="Arial" w:eastAsia="Times New Roman" w:hAnsi="Arial" w:cs="Arial"/>
-          <w:sz w:val="24"/>
-          <w:szCs w:val="24"/>
-        </w:rPr>
-      </w:pPr>
-      <w:r>
-        <w:rPr>
-          <w:rFonts w:ascii="Arial" w:eastAsia="Times New Roman" w:hAnsi="Arial" w:cs="Arial"/>
-          <w:color w:val="000000"/>
-          <w:sz w:val="24"/>
-          <w:szCs w:val="24"/>
-        </w:rPr>
-        <w:t xml:space="preserve">- Deploying a </w:t>
-      </w:r>
-      <w:r>
-        <w:rPr>
-          <w:rFonts w:ascii="Arial" w:eastAsia="Times New Roman" w:hAnsi="Arial" w:cs="Arial"/>
-          <w:color w:val="000000"/>
-          <w:sz w:val="24"/>
-          <w:szCs w:val="24"/>
-        </w:rPr>
-        <w:t>website</w:t>
-      </w:r>
-    </w:p>
-    <w:p>
-      <w:pPr>
-        <w:spacing w:after="0" w:line="240" w:lineRule="auto"/>
-        <w:rPr>
-          <w:rFonts w:ascii="Arial" w:eastAsia="Times New Roman" w:hAnsi="Arial" w:cs="Arial"/>
-          <w:sz w:val="24"/>
-          <w:szCs w:val="24"/>
-        </w:rPr>
-      </w:pPr>
-      <w:r>
-        <w:rPr>
-          <w:rFonts w:ascii="Arial" w:eastAsia="Times New Roman" w:hAnsi="Arial" w:cs="Arial"/>
-          <w:color w:val="000000"/>
-          <w:sz w:val="24"/>
-          <w:szCs w:val="24"/>
-        </w:rPr>
-        <w:t xml:space="preserve">- Plugins </w:t>
-      </w:r>
-    </w:p>
-    <w:p>
-      <w:pPr>
-        <w:spacing w:after="0" w:line="240" w:lineRule="auto"/>
-        <w:rPr>
-          <w:rFonts w:ascii="Arial" w:eastAsia="Times New Roman" w:hAnsi="Arial" w:cs="Arial"/>
-          <w:sz w:val="24"/>
-          <w:szCs w:val="24"/>
-        </w:rPr>
-      </w:pPr>
-      <w:r>
-        <w:rPr>
-          <w:rFonts w:ascii="Arial" w:eastAsia="Times New Roman" w:hAnsi="Arial" w:cs="Arial"/>
-          <w:color w:val="000000"/>
-          <w:sz w:val="24"/>
-          <w:szCs w:val="24"/>
-        </w:rPr>
-        <w:t xml:space="preserve">- Posting and formatting content </w:t>
-      </w:r>
-    </w:p>
-    <w:p>
-      <w:pPr>
-        <w:spacing w:after="0" w:line="240" w:lineRule="auto"/>
-        <w:rPr>
-          <w:rFonts w:ascii="Arial" w:eastAsia="Times New Roman" w:hAnsi="Arial" w:cs="Arial"/>
-          <w:sz w:val="24"/>
-          <w:szCs w:val="24"/>
-        </w:rPr>
-      </w:pPr>
-    </w:p>
-    <w:p>
-      <w:pPr>
-        <w:spacing w:after="0" w:line="240" w:lineRule="auto"/>
-        <w:rPr>
-          <w:rFonts w:ascii="Arial" w:eastAsia="Times New Roman" w:hAnsi="Arial" w:cs="Arial"/>
-          <w:sz w:val="24"/>
-          <w:szCs w:val="24"/>
-        </w:rPr>
-      </w:pPr>
-      <w:r>
-        <w:rPr>
-          <w:rFonts w:ascii="Arial" w:eastAsia="Times New Roman" w:hAnsi="Arial" w:cs="Arial"/>
-          <w:color w:val="000000"/>
-          <w:sz w:val="24"/>
-          <w:szCs w:val="24"/>
-        </w:rPr>
-        <w:t xml:space="preserve">Your grade will be based on the following parameters: </w:t>
-      </w:r>
-    </w:p>
-    <w:p>
-      <w:pPr>
-        <w:spacing w:after="0" w:line="240" w:lineRule="auto"/>
-        <w:rPr>
-          <w:rFonts w:ascii="Arial" w:eastAsia="Times New Roman" w:hAnsi="Arial" w:cs="Arial"/>
-          <w:sz w:val="24"/>
-          <w:szCs w:val="24"/>
-        </w:rPr>
-      </w:pPr>
-    </w:p>
-    <w:p>
-      <w:pPr>
-        <w:spacing w:after="0" w:line="240" w:lineRule="auto"/>
-        <w:rPr>
-          <w:rFonts w:ascii="Arial" w:eastAsia="Times New Roman" w:hAnsi="Arial" w:cs="Arial"/>
-          <w:sz w:val="24"/>
-          <w:szCs w:val="24"/>
-        </w:rPr>
-      </w:pPr>
-      <w:r>
-        <w:rPr>
-          <w:rFonts w:ascii="Arial" w:eastAsia="Times New Roman" w:hAnsi="Arial" w:cs="Arial"/>
-          <w:color w:val="000000"/>
-          <w:sz w:val="24"/>
-          <w:szCs w:val="24"/>
-        </w:rPr>
-        <w:t>- Creativity</w:t>
-      </w:r>
-    </w:p>
-    <w:p>
-      <w:pPr>
-        <w:spacing w:after="0" w:line="240" w:lineRule="auto"/>
-        <w:rPr>
-          <w:rFonts w:ascii="Arial" w:eastAsia="Times New Roman" w:hAnsi="Arial" w:cs="Arial"/>
-          <w:sz w:val="24"/>
-          <w:szCs w:val="24"/>
-        </w:rPr>
-      </w:pPr>
-      <w:r>
-        <w:rPr>
-          <w:rFonts w:ascii="Arial" w:eastAsia="Times New Roman" w:hAnsi="Arial" w:cs="Arial"/>
-          <w:color w:val="000000"/>
-          <w:sz w:val="24"/>
-          <w:szCs w:val="24"/>
-        </w:rPr>
-        <w:t>- Design and layout (project is professional in appearance)</w:t>
-      </w:r>
-    </w:p>
-    <w:p>
-      <w:pPr>
-        <w:spacing w:after="0" w:line="240" w:lineRule="auto"/>
-        <w:rPr>
-          <w:rFonts w:ascii="Arial" w:eastAsia="Times New Roman" w:hAnsi="Arial" w:cs="Arial"/>
-          <w:sz w:val="24"/>
-          <w:szCs w:val="24"/>
-        </w:rPr>
-      </w:pPr>
-      <w:r>
-        <w:rPr>
-          <w:rFonts w:ascii="Arial" w:eastAsia="Times New Roman" w:hAnsi="Arial" w:cs="Arial"/>
-          <w:color w:val="000000"/>
-          <w:sz w:val="24"/>
-          <w:szCs w:val="24"/>
-        </w:rPr>
-        <w:t>- Content quality</w:t>
-      </w:r>
-    </w:p>
-    <w:p>
-      <w:pPr>
-        <w:spacing w:after="0" w:line="240" w:lineRule="auto"/>
-        <w:rPr>
-          <w:rFonts w:ascii="Arial" w:eastAsia="Times New Roman" w:hAnsi="Arial" w:cs="Arial"/>
-          <w:sz w:val="24"/>
-          <w:szCs w:val="24"/>
-        </w:rPr>
-      </w:pPr>
-      <w:r>
-        <w:rPr>
-          <w:rFonts w:ascii="Arial" w:eastAsia="Times New Roman" w:hAnsi="Arial" w:cs="Arial"/>
-          <w:color w:val="000000"/>
-          <w:sz w:val="24"/>
-          <w:szCs w:val="24"/>
-        </w:rPr>
-        <w:t>- Clear message (what are you saying)</w:t>
-      </w:r>
-    </w:p>
-    <w:p>
-      <w:pPr>
-        <w:spacing w:after="0" w:line="240" w:lineRule="auto"/>
-        <w:rPr>
-          <w:rFonts w:ascii="Arial" w:eastAsia="Times New Roman" w:hAnsi="Arial" w:cs="Arial"/>
-          <w:sz w:val="24"/>
-          <w:szCs w:val="24"/>
-        </w:rPr>
-      </w:pPr>
-      <w:r>
-        <w:rPr>
-          <w:rFonts w:ascii="Arial" w:eastAsia="Times New Roman" w:hAnsi="Arial" w:cs="Arial"/>
-          <w:color w:val="000000"/>
-          <w:sz w:val="24"/>
-          <w:szCs w:val="24"/>
-        </w:rPr>
-        <w:t>- Good use of plugins</w:t>
-      </w:r>
-    </w:p>
-    <w:p>
-      <w:pPr>
-        <w:spacing w:after="0" w:line="240" w:lineRule="auto"/>
-        <w:rPr>
-          <w:rFonts w:ascii="Arial" w:eastAsia="Times New Roman" w:hAnsi="Arial" w:cs="Arial"/>
-          <w:color w:val="000000"/>
-          <w:sz w:val="24"/>
-          <w:szCs w:val="24"/>
-        </w:rPr>
-      </w:pPr>
-      <w:r>
-        <w:rPr>
-          <w:rFonts w:ascii="Arial" w:eastAsia="Times New Roman" w:hAnsi="Arial" w:cs="Arial"/>
-          <w:color w:val="000000"/>
-          <w:sz w:val="24"/>
-          <w:szCs w:val="24"/>
-        </w:rPr>
-        <w:t>- Overall project presentation (class presentation)</w:t>
-      </w:r>
-    </w:p>
-    <w:p>
-      <w:pPr>
-        <w:spacing w:after="0" w:line="240" w:lineRule="auto"/>
-        <w:rPr>
-          <w:rFonts w:ascii="Arial" w:eastAsia="Times New Roman" w:hAnsi="Arial" w:cs="Arial"/>
-          <w:color w:val="000000"/>
-          <w:sz w:val="24"/>
-          <w:szCs w:val="24"/>
-        </w:rPr>
-      </w:pPr>
-      <w:r>
-        <w:rPr>
-          <w:rFonts w:ascii="Arial" w:eastAsia="Times New Roman" w:hAnsi="Arial" w:cs="Arial"/>
-          <w:b/>
-          <w:bCs/>
-          <w:color w:val="000000"/>
-          <w:sz w:val="24"/>
-          <w:szCs w:val="24"/>
+          <w:b/>
+          <w:bCs/>
+          <w:color w:val="000000"/>
+          <w:sz w:val="24"/>
+          <w:szCs w:val="24"/>
+          <w:u w:val="single"/>
+        </w:rPr>
+      </w:pPr>
+    </w:p>
+    <w:p>
+      <w:pPr>
+        <w:spacing w:after="0" w:line="240" w:lineRule="auto"/>
+        <w:rPr>
+          <w:rFonts w:ascii="Arial" w:eastAsia="Times New Roman" w:hAnsi="Arial" w:cs="Arial"/>
+          <w:b/>
+          <w:bCs/>
+          <w:color w:val="000000"/>
+          <w:sz w:val="24"/>
+          <w:szCs w:val="24"/>
+          <w:u w:val="single"/>
+        </w:rPr>
+      </w:pPr>
+    </w:p>
+    <w:p>
+      <w:pPr>
+        <w:spacing w:after="0" w:line="240" w:lineRule="auto"/>
+        <w:rPr>
+          <w:rFonts w:ascii="Arial" w:eastAsia="Times New Roman" w:hAnsi="Arial" w:cs="Arial"/>
+          <w:b/>
+          <w:bCs/>
+          <w:color w:val="000000"/>
+          <w:sz w:val="24"/>
+          <w:szCs w:val="24"/>
+          <w:u w:val="single"/>
+        </w:rPr>
+      </w:pPr>
+    </w:p>
+    <w:p>
+      <w:pPr>
+        <w:spacing w:after="0" w:line="240" w:lineRule="auto"/>
+        <w:rPr>
+          <w:rFonts w:ascii="Arial" w:eastAsia="Times New Roman" w:hAnsi="Arial" w:cs="Arial"/>
+          <w:color w:val="000000"/>
+          <w:sz w:val="24"/>
+          <w:szCs w:val="24"/>
+        </w:rPr>
+      </w:pPr>
+      <w:r>
+        <w:rPr>
+          <w:rFonts w:ascii="Arial" w:eastAsia="Times New Roman" w:hAnsi="Arial" w:cs="Arial"/>
+          <w:b/>
+          <w:bCs/>
+          <w:color w:val="000000"/>
+          <w:sz w:val="24"/>
+          <w:szCs w:val="24"/>
+          <w:u w:val="single"/>
         </w:rPr>
         <w:lastRenderedPageBreak/>
-        <w:t>Online Ma</w:t>
-      </w:r>
-      <w:r>
-        <w:rPr>
-          <w:rFonts w:ascii="Arial" w:eastAsia="Times New Roman" w:hAnsi="Arial" w:cs="Arial"/>
-          <w:b/>
-          <w:bCs/>
-          <w:color w:val="000000"/>
-          <w:sz w:val="24"/>
-          <w:szCs w:val="24"/>
-        </w:rPr>
-        <w:t>rketing and SEO plan</w:t>
-      </w:r>
-    </w:p>
-    <w:p>
-      <w:pPr>
-        <w:spacing w:after="0" w:line="240" w:lineRule="auto"/>
-        <w:rPr>
-          <w:rFonts w:ascii="Arial" w:eastAsia="Times New Roman" w:hAnsi="Arial" w:cs="Arial"/>
-          <w:sz w:val="24"/>
-          <w:szCs w:val="24"/>
-        </w:rPr>
-      </w:pPr>
-    </w:p>
-    <w:p>
-      <w:pPr>
-        <w:spacing w:after="0" w:line="240" w:lineRule="auto"/>
-        <w:rPr>
-          <w:rFonts w:ascii="Arial" w:eastAsia="Times New Roman" w:hAnsi="Arial" w:cs="Arial"/>
-          <w:sz w:val="24"/>
-          <w:szCs w:val="24"/>
-        </w:rPr>
-      </w:pPr>
-      <w:r>
-        <w:rPr>
-          <w:rFonts w:ascii="Arial" w:eastAsia="Times New Roman" w:hAnsi="Arial" w:cs="Arial"/>
-          <w:color w:val="000000"/>
-          <w:sz w:val="24"/>
-          <w:szCs w:val="24"/>
-        </w:rPr>
-        <w:t>Come up with a marketing plan for your website. Explain your business rationale and how you are going to reach your target audience? Based on your objectives, come up with a marketing recommendation for your site. What sites do you plan to market on? What keywords are you going to buy? What is the duration of your campaign and total cost?</w:t>
-      </w:r>
-    </w:p>
-    <w:p>
-      <w:pPr>
-        <w:spacing w:after="0" w:line="240" w:lineRule="auto"/>
-        <w:rPr>
-          <w:rFonts w:ascii="Arial" w:eastAsia="Times New Roman" w:hAnsi="Arial" w:cs="Arial"/>
-          <w:sz w:val="24"/>
-          <w:szCs w:val="24"/>
-        </w:rPr>
-      </w:pPr>
-    </w:p>
-    <w:p>
-      <w:pPr>
-        <w:spacing w:after="0" w:line="240" w:lineRule="auto"/>
-        <w:rPr>
-          <w:rFonts w:ascii="Arial" w:eastAsia="Times New Roman" w:hAnsi="Arial" w:cs="Arial"/>
-          <w:sz w:val="24"/>
-          <w:szCs w:val="24"/>
-        </w:rPr>
-      </w:pPr>
-    </w:p>
-    <w:p>
-      <w:pPr>
-        <w:spacing w:after="0" w:line="240" w:lineRule="auto"/>
-        <w:rPr>
-          <w:rFonts w:ascii="Arial" w:eastAsia="Times New Roman" w:hAnsi="Arial" w:cs="Arial"/>
-          <w:color w:val="000000"/>
-          <w:sz w:val="24"/>
-          <w:szCs w:val="24"/>
-        </w:rPr>
-      </w:pPr>
-      <w:r>
-        <w:rPr>
-          <w:rFonts w:ascii="Arial" w:eastAsia="Times New Roman" w:hAnsi="Arial" w:cs="Arial"/>
-          <w:b/>
-          <w:bCs/>
-          <w:color w:val="000000"/>
-          <w:sz w:val="24"/>
-          <w:szCs w:val="24"/>
-          <w:u w:val="single"/>
-        </w:rPr>
         <w:t>GRADING/EVALUATION:</w:t>
       </w:r>
       <w:r>
@@ -3790,28 +3027,28 @@
     </w:p>
     <w:p>
       <w:pPr>
-        <w:spacing w:after="0" w:line="240" w:lineRule="auto"/>
-        <w:rPr>
-          <w:rFonts w:ascii="Arial" w:eastAsia="Times New Roman" w:hAnsi="Arial" w:cs="Arial"/>
-          <w:sz w:val="24"/>
-          <w:szCs w:val="24"/>
-        </w:rPr>
-      </w:pPr>
-    </w:p>
-    <w:p>
-      <w:pPr>
         <w:spacing w:before="280" w:after="80" w:line="240" w:lineRule="auto"/>
         <w:outlineLvl w:val="2"/>
         <w:rPr>
           <w:rFonts w:ascii="Arial" w:eastAsia="Times New Roman" w:hAnsi="Arial" w:cs="Arial"/>
           <w:b/>
           <w:bCs/>
+          <w:sz w:val="27"/>
+          <w:szCs w:val="27"/>
+        </w:rPr>
+      </w:pPr>
+      <w:r>
+        <w:rPr>
+          <w:rFonts w:ascii="Arial" w:eastAsia="Times New Roman" w:hAnsi="Arial" w:cs="Arial"/>
+          <w:b/>
+          <w:bCs/>
           <w:color w:val="000000"/>
           <w:sz w:val="24"/>
           <w:szCs w:val="24"/>
           <w:u w:val="single"/>
         </w:rPr>
-      </w:pPr>
+        <w:t>RELIGIOUS HOLY DAY POLICY:</w:t>
+      </w:r>
     </w:p>
     <w:p>
       <w:pPr>
@@ -3819,14 +3056,67 @@
         <w:outlineLvl w:val="2"/>
         <w:rPr>
           <w:rFonts w:ascii="Arial" w:eastAsia="Times New Roman" w:hAnsi="Arial" w:cs="Arial"/>
-          <w:b/>
-          <w:bCs/>
-          <w:color w:val="000000"/>
-          <w:sz w:val="24"/>
-          <w:szCs w:val="24"/>
-          <w:u w:val="single"/>
-        </w:rPr>
-      </w:pPr>
+          <w:color w:val="000000"/>
+          <w:sz w:val="24"/>
+          <w:szCs w:val="24"/>
+        </w:rPr>
+      </w:pPr>
+      <w:r>
+        <w:rPr>
+          <w:rFonts w:ascii="Arial" w:eastAsia="Times New Roman" w:hAnsi="Arial" w:cs="Arial"/>
+          <w:color w:val="000000"/>
+          <w:sz w:val="24"/>
+          <w:szCs w:val="24"/>
+        </w:rPr>
+        <w:t xml:space="preserve">It is the student’s obligation to provide faculty members with notice of the dates they will be absent for religious holy days, preferably before the beginning of classes but no later than the end of the first three (3) class days.  Absences due to observance of religious holy days not pre-arranged within the first three class days may be considered unexcused and there is no obligation to allow any make up work, including examinations.  Missing a class due to travel plans associated with a particular </w:t>
+      </w:r>
+      <w:proofErr w:type="gramStart"/>
+      <w:r>
+        <w:rPr>
+          <w:rFonts w:ascii="Arial" w:eastAsia="Times New Roman" w:hAnsi="Arial" w:cs="Arial"/>
+          <w:color w:val="000000"/>
+          <w:sz w:val="24"/>
+          <w:szCs w:val="24"/>
+        </w:rPr>
+        <w:t>religious</w:t>
+      </w:r>
+      <w:proofErr w:type="gramEnd"/>
+      <w:r>
+        <w:rPr>
+          <w:rFonts w:ascii="Arial" w:eastAsia="Times New Roman" w:hAnsi="Arial" w:cs="Arial"/>
+          <w:color w:val="000000"/>
+          <w:sz w:val="24"/>
+          <w:szCs w:val="24"/>
+        </w:rPr>
+        <w:t xml:space="preserve"> holy day does not constitute an excused absence. The University’s complete Religious Holy Day Policy can be found in the </w:t>
+      </w:r>
+      <w:r>
+        <w:rPr>
+          <w:rFonts w:ascii="Arial" w:eastAsia="Times New Roman" w:hAnsi="Arial" w:cs="Arial"/>
+          <w:color w:val="000000"/>
+          <w:sz w:val="24"/>
+          <w:szCs w:val="24"/>
+        </w:rPr>
+        <w:t>current</w:t>
+      </w:r>
+      <w:r>
+        <w:rPr>
+          <w:rFonts w:ascii="Arial" w:eastAsia="Times New Roman" w:hAnsi="Arial" w:cs="Arial"/>
+          <w:color w:val="000000"/>
+          <w:sz w:val="24"/>
+          <w:szCs w:val="24"/>
+        </w:rPr>
+        <w:t xml:space="preserve"> Bulletin</w:t>
+      </w:r>
+      <w:r>
+        <w:rPr>
+          <w:rFonts w:ascii="Arial" w:eastAsia="Times New Roman" w:hAnsi="Arial" w:cs="Arial"/>
+          <w:color w:val="000000"/>
+          <w:sz w:val="24"/>
+          <w:szCs w:val="24"/>
+        </w:rPr>
+        <w:t>.</w:t>
+      </w:r>
     </w:p>
     <w:p>
       <w:pPr>
@@ -3834,14 +3124,24 @@
         <w:outlineLvl w:val="2"/>
         <w:rPr>
           <w:rFonts w:ascii="Arial" w:eastAsia="Times New Roman" w:hAnsi="Arial" w:cs="Arial"/>
+          <w:color w:val="000000"/>
+          <w:sz w:val="24"/>
+          <w:szCs w:val="24"/>
+        </w:rPr>
+      </w:pPr>
+    </w:p>
+    <w:p>
+      <w:pPr>
+        <w:spacing w:before="280" w:after="80" w:line="240" w:lineRule="auto"/>
+        <w:outlineLvl w:val="2"/>
+        <w:rPr>
+          <w:rFonts w:ascii="Arial" w:eastAsia="Times New Roman" w:hAnsi="Arial" w:cs="Arial"/>
           <w:b/>
           <w:bCs/>
           <w:sz w:val="27"/>
           <w:szCs w:val="27"/>
         </w:rPr>
       </w:pPr>
-      <w:bookmarkStart w:id="0" w:name="_GoBack"/>
-      <w:bookmarkEnd w:id="0"/>
       <w:r>
         <w:rPr>
           <w:rFonts w:ascii="Arial" w:eastAsia="Times New Roman" w:hAnsi="Arial" w:cs="Arial"/>
@@ -3853,7 +3153,18 @@
           <w:u w:val="single"/>
         </w:rPr>
         <w:lastRenderedPageBreak/>
-        <w:t>RELIGIOUS HOLY DAY POLICY:</w:t>
+        <w:t>HONOR CODE AND PLAGIARISM STATEMENTS</w:t>
+      </w:r>
+      <w:r>
+        <w:rPr>
+          <w:rFonts w:ascii="Arial" w:eastAsia="Times New Roman" w:hAnsi="Arial" w:cs="Arial"/>
+          <w:b/>
+          <w:bCs/>
+          <w:color w:val="000000"/>
+          <w:sz w:val="24"/>
+          <w:szCs w:val="24"/>
+        </w:rPr>
+        <w:t>:</w:t>
       </w:r>
     </w:p>
     <w:p>
@@ -3862,48 +3173,20 @@
         <w:outlineLvl w:val="2"/>
         <w:rPr>
           <w:rFonts w:ascii="Arial" w:eastAsia="Times New Roman" w:hAnsi="Arial" w:cs="Arial"/>
-          <w:color w:val="000000"/>
-          <w:sz w:val="24"/>
-          <w:szCs w:val="24"/>
-        </w:rPr>
-      </w:pPr>
-      <w:r>
-        <w:rPr>
-          <w:rFonts w:ascii="Arial" w:eastAsia="Times New Roman" w:hAnsi="Arial" w:cs="Arial"/>
-          <w:color w:val="000000"/>
-          <w:sz w:val="24"/>
-          <w:szCs w:val="24"/>
-        </w:rPr>
-        <w:t xml:space="preserve">It is the student’s obligation to provide faculty members with notice of the dates they will be absent for religious holy days, preferably before the beginning of classes but no later than the end of the first three (3) class days.  Absences due to observance of religious holy days not pre-arranged within the first three class days may be considered unexcused and there is no obligation to allow any make up work, including examinations.  Missing a class due to travel plans associated with a </w:t>
-      </w:r>
-      <w:proofErr w:type="gramStart"/>
-      <w:r>
-        <w:rPr>
-          <w:rFonts w:ascii="Arial" w:eastAsia="Times New Roman" w:hAnsi="Arial" w:cs="Arial"/>
-          <w:color w:val="000000"/>
-          <w:sz w:val="24"/>
-          <w:szCs w:val="24"/>
-        </w:rPr>
-        <w:t>particular religious</w:t>
-      </w:r>
-      <w:proofErr w:type="gramEnd"/>
-      <w:r>
-        <w:rPr>
-          <w:rFonts w:ascii="Arial" w:eastAsia="Times New Roman" w:hAnsi="Arial" w:cs="Arial"/>
-          <w:color w:val="000000"/>
-          <w:sz w:val="24"/>
-          <w:szCs w:val="24"/>
-        </w:rPr>
-        <w:t xml:space="preserve"> holy day does not constitute an excused absence. The University’s complete Religious Holy Day Policy can be found in the 2017-2018 Bulletin</w:t>
-      </w:r>
-      <w:r>
-        <w:rPr>
-          <w:rFonts w:ascii="Arial" w:eastAsia="Times New Roman" w:hAnsi="Arial" w:cs="Arial"/>
-          <w:color w:val="000000"/>
-          <w:sz w:val="24"/>
-          <w:szCs w:val="24"/>
-        </w:rPr>
-        <w:t>.</w:t>
+          <w:b/>
+          <w:bCs/>
+          <w:sz w:val="27"/>
+          <w:szCs w:val="27"/>
+        </w:rPr>
+      </w:pPr>
+      <w:r>
+        <w:rPr>
+          <w:rFonts w:ascii="Arial" w:eastAsia="Times New Roman" w:hAnsi="Arial" w:cs="Arial"/>
+          <w:color w:val="000000"/>
+          <w:sz w:val="24"/>
+          <w:szCs w:val="24"/>
+        </w:rPr>
+        <w:t>Students enrolled in this course are expected to abide by the University of Miami Honor Code.  The purpose of the Honor Code is to protect the academic integrity of the University by encouraging consistent ethical behavior in assigned coursework.  Academic dishonesty of any kind, for whatever reason, will not be tolerated.</w:t>
       </w:r>
     </w:p>
     <w:p>
@@ -3921,30 +3204,59 @@
       <w:r>
         <w:rPr>
           <w:rFonts w:ascii="Arial" w:eastAsia="Times New Roman" w:hAnsi="Arial" w:cs="Arial"/>
-          <w:b/>
-          <w:bCs/>
-          <w:color w:val="000000"/>
-          <w:sz w:val="24"/>
-          <w:szCs w:val="24"/>
-          <w:u w:val="single"/>
-        </w:rPr>
-        <w:t>HONOR CODE AND PLAGIARISM STATEMENTS</w:t>
-      </w:r>
-      <w:r>
-        <w:rPr>
-          <w:rFonts w:ascii="Arial" w:eastAsia="Times New Roman" w:hAnsi="Arial" w:cs="Arial"/>
-          <w:b/>
-          <w:bCs/>
-          <w:color w:val="000000"/>
-          <w:sz w:val="24"/>
-          <w:szCs w:val="24"/>
-        </w:rPr>
-        <w:t>:</w:t>
-      </w:r>
-    </w:p>
-    <w:p>
-      <w:pPr>
-        <w:spacing w:before="280" w:after="80" w:line="240" w:lineRule="auto"/>
+          <w:color w:val="000000"/>
+          <w:sz w:val="24"/>
+          <w:szCs w:val="24"/>
+        </w:rPr>
+        <w:t>No honest student wants to be guilty of the intellectual crime of plagiarism, even unintentionally. Therefore, we provide you with these guidelines so that you don't accidentally fall into the plagiarism trap.</w:t>
+      </w:r>
+    </w:p>
+    <w:p>
+      <w:pPr>
+        <w:spacing w:after="0" w:line="240" w:lineRule="auto"/>
+        <w:rPr>
+          <w:rFonts w:ascii="Arial" w:eastAsia="Times New Roman" w:hAnsi="Arial" w:cs="Arial"/>
+          <w:sz w:val="24"/>
+          <w:szCs w:val="24"/>
+        </w:rPr>
+      </w:pPr>
+      <w:r>
+        <w:rPr>
+          <w:rFonts w:ascii="Arial" w:eastAsia="Times New Roman" w:hAnsi="Arial" w:cs="Arial"/>
+          <w:color w:val="000000"/>
+          <w:sz w:val="24"/>
+          <w:szCs w:val="24"/>
+        </w:rPr>
+        <w:t>Plagiarism is the taking of someone else's words, work, or ideas, and passing them off as a product of your own efforts. Plagiarism may occur when a person fails to place quotation marks around someone else's exact words, directly rephrasing or paraphrasing someone else's words while still following the general form of the original, and/or failing to issue the proper citation to one's source material.</w:t>
+      </w:r>
+    </w:p>
+    <w:p>
+      <w:pPr>
+        <w:spacing w:after="0" w:line="240" w:lineRule="auto"/>
+        <w:rPr>
+          <w:rFonts w:ascii="Arial" w:eastAsia="Times New Roman" w:hAnsi="Arial" w:cs="Arial"/>
+          <w:sz w:val="24"/>
+          <w:szCs w:val="24"/>
+        </w:rPr>
+      </w:pPr>
+      <w:r>
+        <w:rPr>
+          <w:rFonts w:ascii="Arial" w:eastAsia="Times New Roman" w:hAnsi="Arial" w:cs="Arial"/>
+          <w:color w:val="000000"/>
+          <w:sz w:val="24"/>
+          <w:szCs w:val="24"/>
+        </w:rPr>
+        <w:t>In student papers, plagiarism is often due to...</w:t>
+      </w:r>
+    </w:p>
+    <w:p>
+      <w:pPr>
+        <w:pStyle w:val="ListParagraph"/>
+        <w:numPr>
+          <w:ilvl w:val="0"/>
+          <w:numId w:val="27"/>
+        </w:numPr>
+        <w:spacing w:before="280" w:after="0" w:line="240" w:lineRule="auto"/>
         <w:outlineLvl w:val="2"/>
         <w:rPr>
           <w:rFonts w:ascii="Arial" w:eastAsia="Times New Roman" w:hAnsi="Arial" w:cs="Arial"/>
@@ -3961,12 +3273,17 @@
           <w:sz w:val="24"/>
           <w:szCs w:val="24"/>
         </w:rPr>
-        <w:t>Students enrolled in this course are expected to abide by the University of Miami Honor Code.  The purpose of the Honor Code is to protect the academic integrity of the University by encouraging consistent ethical behavior in assigned coursework.  Academic dishonesty of any kind, for whatever reason, will not be tolerated.</w:t>
-      </w:r>
-    </w:p>
-    <w:p>
-      <w:pPr>
-        <w:spacing w:before="280" w:after="80" w:line="240" w:lineRule="auto"/>
+        <w:t>turning in someone else's paper as one's own</w:t>
+      </w:r>
+    </w:p>
+    <w:p>
+      <w:pPr>
+        <w:pStyle w:val="ListParagraph"/>
+        <w:numPr>
+          <w:ilvl w:val="0"/>
+          <w:numId w:val="27"/>
+        </w:numPr>
+        <w:spacing w:before="280" w:after="0" w:line="240" w:lineRule="auto"/>
         <w:outlineLvl w:val="2"/>
         <w:rPr>
           <w:rFonts w:ascii="Arial" w:eastAsia="Times New Roman" w:hAnsi="Arial" w:cs="Arial"/>
@@ -3983,49 +3300,16 @@
           <w:sz w:val="24"/>
           <w:szCs w:val="24"/>
         </w:rPr>
-        <w:t>No honest student wants to be guilty of the intellectual crime of plagiarism, even unintentionally. Therefore, we provide you with these guidelines so that you don't accidentally fall into the plagiarism trap.</w:t>
-      </w:r>
-    </w:p>
-    <w:p>
-      <w:pPr>
-        <w:spacing w:after="0" w:line="240" w:lineRule="auto"/>
-        <w:rPr>
-          <w:rFonts w:ascii="Arial" w:eastAsia="Times New Roman" w:hAnsi="Arial" w:cs="Arial"/>
-          <w:sz w:val="24"/>
-          <w:szCs w:val="24"/>
-        </w:rPr>
-      </w:pPr>
-      <w:r>
-        <w:rPr>
-          <w:rFonts w:ascii="Arial" w:eastAsia="Times New Roman" w:hAnsi="Arial" w:cs="Arial"/>
-          <w:color w:val="000000"/>
-          <w:sz w:val="24"/>
-          <w:szCs w:val="24"/>
-        </w:rPr>
-        <w:t>Plagiarism is the taking of someone else's words, work, or ideas, and passing them off as a product of your own efforts. Plagiarism may occur when a person fails to place quotation marks around someone else's exact words, directly rephrasing or paraphrasing someone else's words while still following the general form of the original, and/or failing to issue the proper citation to one's source material.</w:t>
-      </w:r>
-    </w:p>
-    <w:p>
-      <w:pPr>
-        <w:spacing w:after="0" w:line="240" w:lineRule="auto"/>
-        <w:rPr>
-          <w:rFonts w:ascii="Arial" w:eastAsia="Times New Roman" w:hAnsi="Arial" w:cs="Arial"/>
-          <w:sz w:val="24"/>
-          <w:szCs w:val="24"/>
-        </w:rPr>
-      </w:pPr>
-      <w:r>
-        <w:rPr>
-          <w:rFonts w:ascii="Arial" w:eastAsia="Times New Roman" w:hAnsi="Arial" w:cs="Arial"/>
-          <w:color w:val="000000"/>
-          <w:sz w:val="24"/>
-          <w:szCs w:val="24"/>
-        </w:rPr>
-        <w:t>In student papers, plagiarism is often due to...</w:t>
-      </w:r>
-    </w:p>
-    <w:p>
-      <w:pPr>
+        <w:t>using another person's data or ideas without acknowledgment</w:t>
+      </w:r>
+    </w:p>
+    <w:p>
+      <w:pPr>
+        <w:pStyle w:val="ListParagraph"/>
+        <w:numPr>
+          <w:ilvl w:val="0"/>
+          <w:numId w:val="27"/>
+        </w:numPr>
         <w:spacing w:before="280" w:after="0" w:line="240" w:lineRule="auto"/>
         <w:outlineLvl w:val="2"/>
         <w:rPr>
@@ -4043,11 +3327,16 @@
           <w:sz w:val="24"/>
           <w:szCs w:val="24"/>
         </w:rPr>
-        <w:t>1.     turning in someone else's paper as one's own</w:t>
-      </w:r>
-    </w:p>
-    <w:p>
-      <w:pPr>
+        <w:t>failing to cite a written source (printed or Internet) of information that you used to collect data or ideas</w:t>
+      </w:r>
+    </w:p>
+    <w:p>
+      <w:pPr>
+        <w:pStyle w:val="ListParagraph"/>
+        <w:numPr>
+          <w:ilvl w:val="0"/>
+          <w:numId w:val="27"/>
+        </w:numPr>
         <w:spacing w:before="280" w:after="0" w:line="240" w:lineRule="auto"/>
         <w:outlineLvl w:val="2"/>
         <w:rPr>
@@ -4065,11 +3354,16 @@
           <w:sz w:val="24"/>
           <w:szCs w:val="24"/>
         </w:rPr>
-        <w:t>2.     using another person's data or ideas without acknowledgment</w:t>
-      </w:r>
-    </w:p>
-    <w:p>
-      <w:pPr>
+        <w:t>copying an author's exact words and putting them in the paper without quotation marks</w:t>
+      </w:r>
+    </w:p>
+    <w:p>
+      <w:pPr>
+        <w:pStyle w:val="ListParagraph"/>
+        <w:numPr>
+          <w:ilvl w:val="0"/>
+          <w:numId w:val="27"/>
+        </w:numPr>
         <w:spacing w:before="280" w:after="0" w:line="240" w:lineRule="auto"/>
         <w:outlineLvl w:val="2"/>
         <w:rPr>
@@ -4087,11 +3381,16 @@
           <w:sz w:val="24"/>
           <w:szCs w:val="24"/>
         </w:rPr>
-        <w:t>3.     failing to cite a written source (printed or Internet) of information that you used to collect data or ideas</w:t>
-      </w:r>
-    </w:p>
-    <w:p>
-      <w:pPr>
+        <w:t>rephrasing an author's words and failing to cite the source</w:t>
+      </w:r>
+    </w:p>
+    <w:p>
+      <w:pPr>
+        <w:pStyle w:val="ListParagraph"/>
+        <w:numPr>
+          <w:ilvl w:val="0"/>
+          <w:numId w:val="27"/>
+        </w:numPr>
         <w:spacing w:before="280" w:after="0" w:line="240" w:lineRule="auto"/>
         <w:outlineLvl w:val="2"/>
         <w:rPr>
@@ -4109,11 +3408,16 @@
           <w:sz w:val="24"/>
           <w:szCs w:val="24"/>
         </w:rPr>
-        <w:t>4.     copying an author's exact words and putting them in the paper without quotation marks</w:t>
-      </w:r>
-    </w:p>
-    <w:p>
-      <w:pPr>
+        <w:t>copying, rephrasing, or quoting an author's exact words and citing a source other than where the material was obtained. (For example, using a secondary source which cites the original material, but citing only the primary material. This misrepresents the nature of the scholarship involved in creating the paper. If you have not read an original publication, do not cite it in your references as if you have!)</w:t>
+      </w:r>
+    </w:p>
+    <w:p>
+      <w:pPr>
+        <w:pStyle w:val="ListParagraph"/>
+        <w:numPr>
+          <w:ilvl w:val="0"/>
+          <w:numId w:val="27"/>
+        </w:numPr>
         <w:spacing w:before="280" w:after="0" w:line="240" w:lineRule="auto"/>
         <w:outlineLvl w:val="2"/>
         <w:rPr>
@@ -4131,52 +3435,7 @@
           <w:sz w:val="24"/>
           <w:szCs w:val="24"/>
         </w:rPr>
-        <w:t>5.     rephrasing an author's words and failing to cite the source</w:t>
-      </w:r>
-    </w:p>
-    <w:p>
-      <w:pPr>
-        <w:spacing w:before="280" w:after="0" w:line="240" w:lineRule="auto"/>
-        <w:outlineLvl w:val="2"/>
-        <w:rPr>
-          <w:rFonts w:ascii="Arial" w:eastAsia="Times New Roman" w:hAnsi="Arial" w:cs="Arial"/>
-          <w:b/>
-          <w:bCs/>
-          <w:sz w:val="27"/>
-          <w:szCs w:val="27"/>
-        </w:rPr>
-      </w:pPr>
-      <w:r>
-        <w:rPr>
-          <w:rFonts w:ascii="Arial" w:eastAsia="Times New Roman" w:hAnsi="Arial" w:cs="Arial"/>
-          <w:color w:val="000000"/>
-          <w:sz w:val="24"/>
-          <w:szCs w:val="24"/>
-        </w:rPr>
-        <w:t>6.     copying, rephrasing, or quoting an author's exact words and citing a source other than where the material was obtained. (For example, using a secondary source which cites the original material, but citing only the primary material. This misrepresents the nature of the scholarship involved in creating the paper. If you have not read an original publication, do not cite it in your references as if you have!)</w:t>
-      </w:r>
-    </w:p>
-    <w:p>
-      <w:pPr>
-        <w:spacing w:before="280" w:after="0" w:line="240" w:lineRule="auto"/>
-        <w:outlineLvl w:val="2"/>
-        <w:rPr>
-          <w:rFonts w:ascii="Arial" w:eastAsia="Times New Roman" w:hAnsi="Arial" w:cs="Arial"/>
-          <w:b/>
-          <w:bCs/>
-          <w:sz w:val="27"/>
-          <w:szCs w:val="27"/>
-        </w:rPr>
-      </w:pPr>
-      <w:r>
-        <w:rPr>
-          <w:rFonts w:ascii="Arial" w:eastAsia="Times New Roman" w:hAnsi="Arial" w:cs="Arial"/>
-          <w:color w:val="000000"/>
-          <w:sz w:val="24"/>
-          <w:szCs w:val="24"/>
-        </w:rPr>
-        <w:lastRenderedPageBreak/>
-        <w:t>7.     using wording that is very similar to that of the original source, but passing it off as one's own.</w:t>
+        <w:t>using wording that is very similar to that of the original source, but passing it off as one's own.</w:t>
       </w:r>
     </w:p>
     <w:p>
@@ -4317,6 +3576,7 @@
           <w:sz w:val="24"/>
           <w:szCs w:val="24"/>
         </w:rPr>
+        <w:lastRenderedPageBreak/>
         <w:t>Using media without knowledge or documentation of copyrights, licensing, and other use restrictions.</w:t>
       </w:r>
     </w:p>
@@ -4416,7 +3676,51 @@
           <w:sz w:val="24"/>
           <w:szCs w:val="24"/>
         </w:rPr>
-        <w:t xml:space="preserve"> Check class website for assignments and updated schedule.</w:t>
+        <w:t xml:space="preserve"> Check</w:t>
+      </w:r>
+      <w:r>
+        <w:rPr>
+          <w:rFonts w:ascii="Arial" w:eastAsia="Times New Roman" w:hAnsi="Arial" w:cs="Arial"/>
+          <w:bCs/>
+          <w:i/>
+          <w:color w:val="000000"/>
+          <w:sz w:val="24"/>
+          <w:szCs w:val="24"/>
+        </w:rPr>
+        <w:t xml:space="preserve"> your instructors</w:t>
+      </w:r>
+      <w:r>
+        <w:rPr>
+          <w:rFonts w:ascii="Arial" w:eastAsia="Times New Roman" w:hAnsi="Arial" w:cs="Arial"/>
+          <w:bCs/>
+          <w:i/>
+          <w:color w:val="000000"/>
+          <w:sz w:val="24"/>
+          <w:szCs w:val="24"/>
+        </w:rPr>
+        <w:t xml:space="preserve"> class website for assignments</w:t>
+      </w:r>
+      <w:r>
+        <w:rPr>
+          <w:rFonts w:ascii="Arial" w:eastAsia="Times New Roman" w:hAnsi="Arial" w:cs="Arial"/>
+          <w:bCs/>
+          <w:i/>
+          <w:color w:val="000000"/>
+          <w:sz w:val="24"/>
+          <w:szCs w:val="24"/>
+        </w:rPr>
+        <w:t>, notes,</w:t>
+      </w:r>
+      <w:r>
+        <w:rPr>
+          <w:rFonts w:ascii="Arial" w:eastAsia="Times New Roman" w:hAnsi="Arial" w:cs="Arial"/>
+          <w:bCs/>
+          <w:i/>
+          <w:color w:val="000000"/>
+          <w:sz w:val="24"/>
+          <w:szCs w:val="24"/>
+        </w:rPr>
+        <w:t xml:space="preserve"> and updated schedule.</w:t>
       </w:r>
     </w:p>
     <w:p>
@@ -5465,17 +4769,6 @@
     </w:p>
     <w:p>
       <w:pPr>
-        <w:spacing w:after="0" w:line="240" w:lineRule="auto"/>
-        <w:rPr>
-          <w:rFonts w:ascii="Arial" w:eastAsia="Times New Roman" w:hAnsi="Arial" w:cs="Arial"/>
-          <w:sz w:val="24"/>
-          <w:szCs w:val="24"/>
-        </w:rPr>
-      </w:pPr>
-    </w:p>
-    <w:p>
-      <w:pPr>
-        <w:spacing w:after="0" w:line="240" w:lineRule="auto"/>
         <w:rPr>
           <w:rFonts w:ascii="Arial" w:eastAsia="Times New Roman" w:hAnsi="Arial" w:cs="Arial"/>
           <w:sz w:val="24"/>
@@ -5504,15 +4797,23 @@
       <w:pPr>
         <w:rPr>
           <w:rFonts w:ascii="Arial" w:eastAsia="Times New Roman" w:hAnsi="Arial" w:cs="Arial"/>
-          <w:sz w:val="24"/>
-          <w:szCs w:val="24"/>
-        </w:rPr>
-      </w:pPr>
-      <w:r>
-        <w:rPr>
-          <w:rFonts w:ascii="Arial" w:eastAsia="Times New Roman" w:hAnsi="Arial" w:cs="Arial"/>
-          <w:sz w:val="24"/>
-          <w:szCs w:val="24"/>
+          <w:b/>
+          <w:bCs/>
+          <w:color w:val="000000"/>
+          <w:sz w:val="24"/>
+          <w:szCs w:val="24"/>
+          <w:u w:val="single"/>
+        </w:rPr>
+      </w:pPr>
+      <w:r>
+        <w:rPr>
+          <w:rFonts w:ascii="Arial" w:eastAsia="Times New Roman" w:hAnsi="Arial" w:cs="Arial"/>
+          <w:b/>
+          <w:bCs/>
+          <w:color w:val="000000"/>
+          <w:sz w:val="24"/>
+          <w:szCs w:val="24"/>
+          <w:u w:val="single"/>
         </w:rPr>
         <w:lastRenderedPageBreak/>
         <w:br w:type="page"/>
@@ -5526,6 +4827,8 @@
           <w:szCs w:val="24"/>
         </w:rPr>
       </w:pPr>
+      <w:bookmarkStart w:id="0" w:name="_GoBack"/>
+      <w:bookmarkEnd w:id="0"/>
       <w:r>
         <w:rPr>
           <w:rFonts w:ascii="Arial" w:eastAsia="Times New Roman" w:hAnsi="Arial" w:cs="Arial"/>
@@ -5727,7 +5030,7 @@
 </file>
 
 <file path=word/numbering.xml><?xml version="1.0" encoding="utf-8"?>
-<w:numbering xmlns:wpc="http://schemas.microsoft.com/office/word/2010/wordprocessingCanvas" xmlns:cx="http://schemas.microsoft.com/office/drawing/2014/chartex" xmlns:cx1="http://schemas.microsoft.com/office/drawing/2015/9/8/chartex" xmlns:cx2="http://schemas.microsoft.com/office/drawing/2015/10/21/chartex" xmlns:cx3="http://schemas.microsoft.com/office/drawing/2016/5/9/chartex" xmlns:cx4="http://schemas.microsoft.com/office/drawing/2016/5/10/chartex" xmlns:cx5="http://schemas.microsoft.com/office/drawing/2016/5/11/chartex" xmlns:cx6="http://schemas.microsoft.com/office/drawing/2016/5/12/chartex" xmlns:cx7="http://schemas.microsoft.com/office/drawing/2016/5/13/chartex" xmlns:cx8="http://schemas.microsoft.com/office/drawing/2016/5/14/chartex" xmlns:mc="http://schemas.openxmlformats.org/markup-compatibility/2006" xmlns:aink="http://schemas.microsoft.com/office/drawing/2016/ink" xmlns:am3d="http://schemas.microsoft.com/office/drawing/2017/model3d" xmlns:o="urn:schemas-microsoft-com:office:office" xmlns:r="http://schemas.openxmlformats.org/officeDocument/2006/relationships" xmlns:m="http://schemas.openxmlformats.org/officeDocument/2006/math" xmlns:v="urn:schemas-microsoft-com:vml" xmlns:wp14="http://schemas.microsoft.com/office/word/2010/wordprocessingDrawing" xmlns:wp="http://schemas.openxmlformats.org/drawingml/2006/wordprocessingDrawing" xmlns:w10="urn:schemas-microsoft-com:office:word" xmlns:w="http://schemas.openxmlformats.org/wordprocessingml/2006/main" xmlns:w14="http://schemas.microsoft.com/office/word/2010/wordml" xmlns:w15="http://schemas.microsoft.com/office/word/2012/wordml" xmlns:w16cid="http://schemas.microsoft.com/office/word/2016/wordml/cid" xmlns:w16se="http://schemas.microsoft.com/office/word/2015/wordml/symex" xmlns:wpg="http://schemas.microsoft.com/office/word/2010/wordprocessingGroup" xmlns:wpi="http://schemas.microsoft.com/office/word/2010/wordprocessingInk" xmlns:wne="http://schemas.microsoft.com/office/word/2006/wordml" xmlns:wps="http://schemas.microsoft.com/office/word/2010/wordprocessingShape" mc:Ignorable="w14 w15 w16se w16cid wp14">
+<w:numbering xmlns:wpc="http://schemas.microsoft.com/office/word/2010/wordprocessingCanvas" xmlns:cx="http://schemas.microsoft.com/office/drawing/2014/chartex" xmlns:mc="http://schemas.openxmlformats.org/markup-compatibility/2006" xmlns:o="urn:schemas-microsoft-com:office:office" xmlns:r="http://schemas.openxmlformats.org/officeDocument/2006/relationships" xmlns:m="http://schemas.openxmlformats.org/officeDocument/2006/math" xmlns:v="urn:schemas-microsoft-com:vml" xmlns:wp14="http://schemas.microsoft.com/office/word/2010/wordprocessingDrawing" xmlns:wp="http://schemas.openxmlformats.org/drawingml/2006/wordprocessingDrawing" xmlns:w10="urn:schemas-microsoft-com:office:word" xmlns:w="http://schemas.openxmlformats.org/wordprocessingml/2006/main" xmlns:w14="http://schemas.microsoft.com/office/word/2010/wordml" xmlns:w15="http://schemas.microsoft.com/office/word/2012/wordml" xmlns:w16se="http://schemas.microsoft.com/office/word/2015/wordml/symex" xmlns:wpg="http://schemas.microsoft.com/office/word/2010/wordprocessingGroup" xmlns:wpi="http://schemas.microsoft.com/office/word/2010/wordprocessingInk" xmlns:wne="http://schemas.microsoft.com/office/word/2006/wordml" xmlns:wps="http://schemas.microsoft.com/office/word/2010/wordprocessingShape" mc:Ignorable="w14 w15 w16se wp14">
   <w:abstractNum w:abstractNumId="0" w15:restartNumberingAfterBreak="0">
     <w:nsid w:val="04916C31"/>
     <w:multiLevelType w:val="multilevel"/>
@@ -6176,6 +5479,205 @@
     </w:lvl>
   </w:abstractNum>
   <w:abstractNum w:abstractNumId="3" w15:restartNumberingAfterBreak="0">
+    <w:nsid w:val="09BB693B"/>
+    <w:multiLevelType w:val="hybridMultilevel"/>
+    <w:tmpl w:val="B9847B7A"/>
+    <w:lvl w:ilvl="0" w:tplc="0409000F">
+      <w:start w:val="1"/>
+      <w:numFmt w:val="decimal"/>
+      <w:lvlText w:val="%1."/>
+      <w:lvlJc w:val="left"/>
+      <w:pPr>
+        <w:ind w:left="720" w:hanging="360"/>
+      </w:pPr>
+    </w:lvl>
+    <w:lvl w:ilvl="1" w:tplc="04090019" w:tentative="1">
+      <w:start w:val="1"/>
+      <w:numFmt w:val="lowerLetter"/>
+      <w:lvlText w:val="%2."/>
+      <w:lvlJc w:val="left"/>
+      <w:pPr>
+        <w:ind w:left="1440" w:hanging="360"/>
+      </w:pPr>
+    </w:lvl>
+    <w:lvl w:ilvl="2" w:tplc="0409001B" w:tentative="1">
+      <w:start w:val="1"/>
+      <w:numFmt w:val="lowerRoman"/>
+      <w:lvlText w:val="%3."/>
+      <w:lvlJc w:val="right"/>
+      <w:pPr>
+        <w:ind w:left="2160" w:hanging="180"/>
+      </w:pPr>
+    </w:lvl>
+    <w:lvl w:ilvl="3" w:tplc="0409000F" w:tentative="1">
+      <w:start w:val="1"/>
+      <w:numFmt w:val="decimal"/>
+      <w:lvlText w:val="%4."/>
+      <w:lvlJc w:val="left"/>
+      <w:pPr>
+        <w:ind w:left="2880" w:hanging="360"/>
+      </w:pPr>
+    </w:lvl>
+    <w:lvl w:ilvl="4" w:tplc="04090019" w:tentative="1">
+      <w:start w:val="1"/>
+      <w:numFmt w:val="lowerLetter"/>
+      <w:lvlText w:val="%5."/>
+      <w:lvlJc w:val="left"/>
+      <w:pPr>
+        <w:ind w:left="3600" w:hanging="360"/>
+      </w:pPr>
+    </w:lvl>
+    <w:lvl w:ilvl="5" w:tplc="0409001B" w:tentative="1">
+      <w:start w:val="1"/>
+      <w:numFmt w:val="lowerRoman"/>
+      <w:lvlText w:val="%6."/>
+      <w:lvlJc w:val="right"/>
+      <w:pPr>
+        <w:ind w:left="4320" w:hanging="180"/>
+      </w:pPr>
+    </w:lvl>
+    <w:lvl w:ilvl="6" w:tplc="0409000F" w:tentative="1">
+      <w:start w:val="1"/>
+      <w:numFmt w:val="decimal"/>
+      <w:lvlText w:val="%7."/>
+      <w:lvlJc w:val="left"/>
+      <w:pPr>
+        <w:ind w:left="5040" w:hanging="360"/>
+      </w:pPr>
+    </w:lvl>
+    <w:lvl w:ilvl="7" w:tplc="04090019" w:tentative="1">
+      <w:start w:val="1"/>
+      <w:numFmt w:val="lowerLetter"/>
+      <w:lvlText w:val="%8."/>
+      <w:lvlJc w:val="left"/>
+      <w:pPr>
+        <w:ind w:left="5760" w:hanging="360"/>
+      </w:pPr>
+    </w:lvl>
+    <w:lvl w:ilvl="8" w:tplc="0409001B" w:tentative="1">
+      <w:start w:val="1"/>
+      <w:numFmt w:val="lowerRoman"/>
+      <w:lvlText w:val="%9."/>
+      <w:lvlJc w:val="right"/>
+      <w:pPr>
+        <w:ind w:left="6480" w:hanging="180"/>
+      </w:pPr>
+    </w:lvl>
+  </w:abstractNum>
+  <w:abstractNum w:abstractNumId="4" w15:restartNumberingAfterBreak="0">
+    <w:nsid w:val="13CA6803"/>
+    <w:multiLevelType w:val="hybridMultilevel"/>
+    <w:tmpl w:val="1ECE0D04"/>
+    <w:lvl w:ilvl="0" w:tplc="04090001">
+      <w:start w:val="1"/>
+      <w:numFmt w:val="bullet"/>
+      <w:lvlText w:val=""/>
+      <w:lvlJc w:val="left"/>
+      <w:pPr>
+        <w:ind w:left="720" w:hanging="360"/>
+      </w:pPr>
+      <w:rPr>
+        <w:rFonts w:ascii="Symbol" w:hAnsi="Symbol" w:hint="default"/>
+      </w:rPr>
+    </w:lvl>
+    <w:lvl w:ilvl="1" w:tplc="04090003">
+      <w:start w:val="1"/>
+      <w:numFmt w:val="bullet"/>
+      <w:lvlText w:val="o"/>
+      <w:lvlJc w:val="left"/>
+      <w:pPr>
+        <w:ind w:left="1440" w:hanging="360"/>
+      </w:pPr>
+      <w:rPr>
+        <w:rFonts w:ascii="Courier New" w:hAnsi="Courier New" w:cs="Courier New" w:hint="default"/>
+      </w:rPr>
+    </w:lvl>
+    <w:lvl w:ilvl="2" w:tplc="04090005" w:tentative="1">
+      <w:start w:val="1"/>
+      <w:numFmt w:val="bullet"/>
+      <w:lvlText w:val=""/>
+      <w:lvlJc w:val="left"/>
+      <w:pPr>
+        <w:ind w:left="2160" w:hanging="360"/>
+      </w:pPr>
+      <w:rPr>
+        <w:rFonts w:ascii="Wingdings" w:hAnsi="Wingdings" w:hint="default"/>
+      </w:rPr>
+    </w:lvl>
+    <w:lvl w:ilvl="3" w:tplc="04090001" w:tentative="1">
+      <w:start w:val="1"/>
+      <w:numFmt w:val="bullet"/>
+      <w:lvlText w:val=""/>
+      <w:lvlJc w:val="left"/>
+      <w:pPr>
+        <w:ind w:left="2880" w:hanging="360"/>
+      </w:pPr>
+      <w:rPr>
+        <w:rFonts w:ascii="Symbol" w:hAnsi="Symbol" w:hint="default"/>
+      </w:rPr>
+    </w:lvl>
+    <w:lvl w:ilvl="4" w:tplc="04090003" w:tentative="1">
+      <w:start w:val="1"/>
+      <w:numFmt w:val="bullet"/>
+      <w:lvlText w:val="o"/>
+      <w:lvlJc w:val="left"/>
+      <w:pPr>
+        <w:ind w:left="3600" w:hanging="360"/>
+      </w:pPr>
+      <w:rPr>
+        <w:rFonts w:ascii="Courier New" w:hAnsi="Courier New" w:cs="Courier New" w:hint="default"/>
+      </w:rPr>
+    </w:lvl>
+    <w:lvl w:ilvl="5" w:tplc="04090005" w:tentative="1">
+      <w:start w:val="1"/>
+      <w:numFmt w:val="bullet"/>
+      <w:lvlText w:val=""/>
+      <w:lvlJc w:val="left"/>
+      <w:pPr>
+        <w:ind w:left="4320" w:hanging="360"/>
+      </w:pPr>
+      <w:rPr>
+        <w:rFonts w:ascii="Wingdings" w:hAnsi="Wingdings" w:hint="default"/>
+      </w:rPr>
+    </w:lvl>
+    <w:lvl w:ilvl="6" w:tplc="04090001" w:tentative="1">
+      <w:start w:val="1"/>
+      <w:numFmt w:val="bullet"/>
+      <w:lvlText w:val=""/>
+      <w:lvlJc w:val="left"/>
+      <w:pPr>
+        <w:ind w:left="5040" w:hanging="360"/>
+      </w:pPr>
+      <w:rPr>
+        <w:rFonts w:ascii="Symbol" w:hAnsi="Symbol" w:hint="default"/>
+      </w:rPr>
+    </w:lvl>
+    <w:lvl w:ilvl="7" w:tplc="04090003" w:tentative="1">
+      <w:start w:val="1"/>
+      <w:numFmt w:val="bullet"/>
+      <w:lvlText w:val="o"/>
+      <w:lvlJc w:val="left"/>
+      <w:pPr>
+        <w:ind w:left="5760" w:hanging="360"/>
+      </w:pPr>
+      <w:rPr>
+        <w:rFonts w:ascii="Courier New" w:hAnsi="Courier New" w:cs="Courier New" w:hint="default"/>
+      </w:rPr>
+    </w:lvl>
+    <w:lvl w:ilvl="8" w:tplc="04090005" w:tentative="1">
+      <w:start w:val="1"/>
+      <w:numFmt w:val="bullet"/>
+      <w:lvlText w:val=""/>
+      <w:lvlJc w:val="left"/>
+      <w:pPr>
+        <w:ind w:left="6480" w:hanging="360"/>
+      </w:pPr>
+      <w:rPr>
+        <w:rFonts w:ascii="Wingdings" w:hAnsi="Wingdings" w:hint="default"/>
+      </w:rPr>
+    </w:lvl>
+  </w:abstractNum>
+  <w:abstractNum w:abstractNumId="5" w15:restartNumberingAfterBreak="0">
     <w:nsid w:val="1B8040EA"/>
     <w:multiLevelType w:val="hybridMultilevel"/>
     <w:tmpl w:val="35F8B798"/>
@@ -6288,7 +5790,7 @@
       </w:rPr>
     </w:lvl>
   </w:abstractNum>
-  <w:abstractNum w:abstractNumId="4" w15:restartNumberingAfterBreak="0">
+  <w:abstractNum w:abstractNumId="6" w15:restartNumberingAfterBreak="0">
     <w:nsid w:val="1D4A53CF"/>
     <w:multiLevelType w:val="multilevel"/>
     <w:tmpl w:val="D4DCAFFA"/>
@@ -6437,7 +5939,7 @@
       </w:rPr>
     </w:lvl>
   </w:abstractNum>
-  <w:abstractNum w:abstractNumId="5" w15:restartNumberingAfterBreak="0">
+  <w:abstractNum w:abstractNumId="7" w15:restartNumberingAfterBreak="0">
     <w:nsid w:val="219C24DA"/>
     <w:multiLevelType w:val="hybridMultilevel"/>
     <w:tmpl w:val="0742A970"/>
@@ -6550,7 +6052,7 @@
       </w:rPr>
     </w:lvl>
   </w:abstractNum>
-  <w:abstractNum w:abstractNumId="6" w15:restartNumberingAfterBreak="0">
+  <w:abstractNum w:abstractNumId="8" w15:restartNumberingAfterBreak="0">
     <w:nsid w:val="238C76BF"/>
     <w:multiLevelType w:val="multilevel"/>
     <w:tmpl w:val="C104496A"/>
@@ -6699,7 +6201,99 @@
       </w:rPr>
     </w:lvl>
   </w:abstractNum>
-  <w:abstractNum w:abstractNumId="7" w15:restartNumberingAfterBreak="0">
+  <w:abstractNum w:abstractNumId="9" w15:restartNumberingAfterBreak="0">
+    <w:nsid w:val="29851AEE"/>
+    <w:multiLevelType w:val="hybridMultilevel"/>
+    <w:tmpl w:val="4FC48BDC"/>
+    <w:lvl w:ilvl="0" w:tplc="21A642E8">
+      <w:start w:val="1"/>
+      <w:numFmt w:val="decimal"/>
+      <w:lvlText w:val="%1."/>
+      <w:lvlJc w:val="left"/>
+      <w:pPr>
+        <w:ind w:left="900" w:hanging="540"/>
+      </w:pPr>
+      <w:rPr>
+        <w:rFonts w:hint="default"/>
+        <w:b w:val="0"/>
+        <w:color w:val="000000"/>
+        <w:sz w:val="24"/>
+      </w:rPr>
+    </w:lvl>
+    <w:lvl w:ilvl="1" w:tplc="04090019" w:tentative="1">
+      <w:start w:val="1"/>
+      <w:numFmt w:val="lowerLetter"/>
+      <w:lvlText w:val="%2."/>
+      <w:lvlJc w:val="left"/>
+      <w:pPr>
+        <w:ind w:left="1440" w:hanging="360"/>
+      </w:pPr>
+    </w:lvl>
+    <w:lvl w:ilvl="2" w:tplc="0409001B" w:tentative="1">
+      <w:start w:val="1"/>
+      <w:numFmt w:val="lowerRoman"/>
+      <w:lvlText w:val="%3."/>
+      <w:lvlJc w:val="right"/>
+      <w:pPr>
+        <w:ind w:left="2160" w:hanging="180"/>
+      </w:pPr>
+    </w:lvl>
+    <w:lvl w:ilvl="3" w:tplc="0409000F" w:tentative="1">
+      <w:start w:val="1"/>
+      <w:numFmt w:val="decimal"/>
+      <w:lvlText w:val="%4."/>
+      <w:lvlJc w:val="left"/>
+      <w:pPr>
+        <w:ind w:left="2880" w:hanging="360"/>
+      </w:pPr>
+    </w:lvl>
+    <w:lvl w:ilvl="4" w:tplc="04090019" w:tentative="1">
+      <w:start w:val="1"/>
+      <w:numFmt w:val="lowerLetter"/>
+      <w:lvlText w:val="%5."/>
+      <w:lvlJc w:val="left"/>
+      <w:pPr>
+        <w:ind w:left="3600" w:hanging="360"/>
+      </w:pPr>
+    </w:lvl>
+    <w:lvl w:ilvl="5" w:tplc="0409001B" w:tentative="1">
+      <w:start w:val="1"/>
+      <w:numFmt w:val="lowerRoman"/>
+      <w:lvlText w:val="%6."/>
+      <w:lvlJc w:val="right"/>
+      <w:pPr>
+        <w:ind w:left="4320" w:hanging="180"/>
+      </w:pPr>
+    </w:lvl>
+    <w:lvl w:ilvl="6" w:tplc="0409000F" w:tentative="1">
+      <w:start w:val="1"/>
+      <w:numFmt w:val="decimal"/>
+      <w:lvlText w:val="%7."/>
+      <w:lvlJc w:val="left"/>
+      <w:pPr>
+        <w:ind w:left="5040" w:hanging="360"/>
+      </w:pPr>
+    </w:lvl>
+    <w:lvl w:ilvl="7" w:tplc="04090019" w:tentative="1">
+      <w:start w:val="1"/>
+      <w:numFmt w:val="lowerLetter"/>
+      <w:lvlText w:val="%8."/>
+      <w:lvlJc w:val="left"/>
+      <w:pPr>
+        <w:ind w:left="5760" w:hanging="360"/>
+      </w:pPr>
+    </w:lvl>
+    <w:lvl w:ilvl="8" w:tplc="0409001B" w:tentative="1">
+      <w:start w:val="1"/>
+      <w:numFmt w:val="lowerRoman"/>
+      <w:lvlText w:val="%9."/>
+      <w:lvlJc w:val="right"/>
+      <w:pPr>
+        <w:ind w:left="6480" w:hanging="180"/>
+      </w:pPr>
+    </w:lvl>
+  </w:abstractNum>
+  <w:abstractNum w:abstractNumId="10" w15:restartNumberingAfterBreak="0">
     <w:nsid w:val="35EB3B5E"/>
     <w:multiLevelType w:val="multilevel"/>
     <w:tmpl w:val="8B6E890A"/>
@@ -6848,7 +6442,7 @@
       </w:rPr>
     </w:lvl>
   </w:abstractNum>
-  <w:abstractNum w:abstractNumId="8" w15:restartNumberingAfterBreak="0">
+  <w:abstractNum w:abstractNumId="11" w15:restartNumberingAfterBreak="0">
     <w:nsid w:val="39095EB7"/>
     <w:multiLevelType w:val="multilevel"/>
     <w:tmpl w:val="BABC3420"/>
@@ -6997,7 +6591,7 @@
       </w:rPr>
     </w:lvl>
   </w:abstractNum>
-  <w:abstractNum w:abstractNumId="9" w15:restartNumberingAfterBreak="0">
+  <w:abstractNum w:abstractNumId="12" w15:restartNumberingAfterBreak="0">
     <w:nsid w:val="39B065E4"/>
     <w:multiLevelType w:val="multilevel"/>
     <w:tmpl w:val="2DC42136"/>
@@ -7146,7 +6740,7 @@
       </w:rPr>
     </w:lvl>
   </w:abstractNum>
-  <w:abstractNum w:abstractNumId="10" w15:restartNumberingAfterBreak="0">
+  <w:abstractNum w:abstractNumId="13" w15:restartNumberingAfterBreak="0">
     <w:nsid w:val="403452A7"/>
     <w:multiLevelType w:val="multilevel"/>
     <w:tmpl w:val="3FD66610"/>
@@ -7295,7 +6889,7 @@
       </w:rPr>
     </w:lvl>
   </w:abstractNum>
-  <w:abstractNum w:abstractNumId="11" w15:restartNumberingAfterBreak="0">
+  <w:abstractNum w:abstractNumId="14" w15:restartNumberingAfterBreak="0">
     <w:nsid w:val="47DF7428"/>
     <w:multiLevelType w:val="hybridMultilevel"/>
     <w:tmpl w:val="3894D422"/>
@@ -7408,7 +7002,7 @@
       </w:rPr>
     </w:lvl>
   </w:abstractNum>
-  <w:abstractNum w:abstractNumId="12" w15:restartNumberingAfterBreak="0">
+  <w:abstractNum w:abstractNumId="15" w15:restartNumberingAfterBreak="0">
     <w:nsid w:val="4A846BC3"/>
     <w:multiLevelType w:val="hybridMultilevel"/>
     <w:tmpl w:val="DBB89BC6"/>
@@ -7521,7 +7115,7 @@
       </w:rPr>
     </w:lvl>
   </w:abstractNum>
-  <w:abstractNum w:abstractNumId="13" w15:restartNumberingAfterBreak="0">
+  <w:abstractNum w:abstractNumId="16" w15:restartNumberingAfterBreak="0">
     <w:nsid w:val="4F3E35F8"/>
     <w:multiLevelType w:val="hybridMultilevel"/>
     <w:tmpl w:val="46CA1102"/>
@@ -7634,7 +7228,7 @@
       </w:rPr>
     </w:lvl>
   </w:abstractNum>
-  <w:abstractNum w:abstractNumId="14" w15:restartNumberingAfterBreak="0">
+  <w:abstractNum w:abstractNumId="17" w15:restartNumberingAfterBreak="0">
     <w:nsid w:val="5D74683A"/>
     <w:multiLevelType w:val="multilevel"/>
     <w:tmpl w:val="ADC85EF4"/>
@@ -7783,7 +7377,7 @@
       </w:rPr>
     </w:lvl>
   </w:abstractNum>
-  <w:abstractNum w:abstractNumId="15" w15:restartNumberingAfterBreak="0">
+  <w:abstractNum w:abstractNumId="18" w15:restartNumberingAfterBreak="0">
     <w:nsid w:val="5FCC6C58"/>
     <w:multiLevelType w:val="multilevel"/>
     <w:tmpl w:val="809C638A"/>
@@ -7932,7 +7526,7 @@
       </w:rPr>
     </w:lvl>
   </w:abstractNum>
-  <w:abstractNum w:abstractNumId="16" w15:restartNumberingAfterBreak="0">
+  <w:abstractNum w:abstractNumId="19" w15:restartNumberingAfterBreak="0">
     <w:nsid w:val="65A12104"/>
     <w:multiLevelType w:val="multilevel"/>
     <w:tmpl w:val="B306998E"/>
@@ -8081,7 +7675,7 @@
       </w:rPr>
     </w:lvl>
   </w:abstractNum>
-  <w:abstractNum w:abstractNumId="17" w15:restartNumberingAfterBreak="0">
+  <w:abstractNum w:abstractNumId="20" w15:restartNumberingAfterBreak="0">
     <w:nsid w:val="6C6A5BE2"/>
     <w:multiLevelType w:val="hybridMultilevel"/>
     <w:tmpl w:val="751E7168"/>
@@ -8194,7 +7788,7 @@
       </w:rPr>
     </w:lvl>
   </w:abstractNum>
-  <w:abstractNum w:abstractNumId="18" w15:restartNumberingAfterBreak="0">
+  <w:abstractNum w:abstractNumId="21" w15:restartNumberingAfterBreak="0">
     <w:nsid w:val="6CED0479"/>
     <w:multiLevelType w:val="multilevel"/>
     <w:tmpl w:val="7390C458"/>
@@ -8343,7 +7937,7 @@
       </w:rPr>
     </w:lvl>
   </w:abstractNum>
-  <w:abstractNum w:abstractNumId="19" w15:restartNumberingAfterBreak="0">
+  <w:abstractNum w:abstractNumId="22" w15:restartNumberingAfterBreak="0">
     <w:nsid w:val="6E0D273F"/>
     <w:multiLevelType w:val="hybridMultilevel"/>
     <w:tmpl w:val="A84CFAC0"/>
@@ -8456,7 +8050,7 @@
       </w:rPr>
     </w:lvl>
   </w:abstractNum>
-  <w:abstractNum w:abstractNumId="20" w15:restartNumberingAfterBreak="0">
+  <w:abstractNum w:abstractNumId="23" w15:restartNumberingAfterBreak="0">
     <w:nsid w:val="6F0C6FE6"/>
     <w:multiLevelType w:val="multilevel"/>
     <w:tmpl w:val="10EA4FF8"/>
@@ -8605,7 +8199,7 @@
       </w:rPr>
     </w:lvl>
   </w:abstractNum>
-  <w:abstractNum w:abstractNumId="21" w15:restartNumberingAfterBreak="0">
+  <w:abstractNum w:abstractNumId="24" w15:restartNumberingAfterBreak="0">
     <w:nsid w:val="721134DD"/>
     <w:multiLevelType w:val="hybridMultilevel"/>
     <w:tmpl w:val="991C5BE4"/>
@@ -8718,7 +8312,7 @@
       </w:rPr>
     </w:lvl>
   </w:abstractNum>
-  <w:abstractNum w:abstractNumId="22" w15:restartNumberingAfterBreak="0">
+  <w:abstractNum w:abstractNumId="25" w15:restartNumberingAfterBreak="0">
     <w:nsid w:val="78703FB1"/>
     <w:multiLevelType w:val="multilevel"/>
     <w:tmpl w:val="5712D506"/>
@@ -8867,7 +8461,7 @@
       </w:rPr>
     </w:lvl>
   </w:abstractNum>
-  <w:abstractNum w:abstractNumId="23" w15:restartNumberingAfterBreak="0">
+  <w:abstractNum w:abstractNumId="26" w15:restartNumberingAfterBreak="0">
     <w:nsid w:val="7D0C1B9F"/>
     <w:multiLevelType w:val="multilevel"/>
     <w:tmpl w:val="C34A7F0E"/>
@@ -9017,82 +8611,91 @@
     </w:lvl>
   </w:abstractNum>
   <w:num w:numId="1">
-    <w:abstractNumId w:val="14"/>
+    <w:abstractNumId w:val="17"/>
   </w:num>
   <w:num w:numId="2">
     <w:abstractNumId w:val="2"/>
   </w:num>
   <w:num w:numId="3">
-    <w:abstractNumId w:val="4"/>
+    <w:abstractNumId w:val="6"/>
   </w:num>
   <w:num w:numId="4">
-    <w:abstractNumId w:val="10"/>
+    <w:abstractNumId w:val="13"/>
   </w:num>
   <w:num w:numId="5">
-    <w:abstractNumId w:val="20"/>
+    <w:abstractNumId w:val="23"/>
   </w:num>
   <w:num w:numId="6">
-    <w:abstractNumId w:val="9"/>
+    <w:abstractNumId w:val="12"/>
   </w:num>
   <w:num w:numId="7">
-    <w:abstractNumId w:val="8"/>
+    <w:abstractNumId w:val="11"/>
   </w:num>
   <w:num w:numId="8">
-    <w:abstractNumId w:val="23"/>
+    <w:abstractNumId w:val="26"/>
   </w:num>
   <w:num w:numId="9">
-    <w:abstractNumId w:val="15"/>
+    <w:abstractNumId w:val="18"/>
   </w:num>
   <w:num w:numId="10">
     <w:abstractNumId w:val="1"/>
   </w:num>
   <w:num w:numId="11">
-    <w:abstractNumId w:val="7"/>
+    <w:abstractNumId w:val="10"/>
   </w:num>
   <w:num w:numId="12">
-    <w:abstractNumId w:val="16"/>
+    <w:abstractNumId w:val="19"/>
   </w:num>
   <w:num w:numId="13">
-    <w:abstractNumId w:val="6"/>
+    <w:abstractNumId w:val="8"/>
   </w:num>
   <w:num w:numId="14">
-    <w:abstractNumId w:val="18"/>
+    <w:abstractNumId w:val="21"/>
   </w:num>
   <w:num w:numId="15">
-    <w:abstractNumId w:val="22"/>
+    <w:abstractNumId w:val="25"/>
   </w:num>
   <w:num w:numId="16">
     <w:abstractNumId w:val="0"/>
   </w:num>
   <w:num w:numId="17">
-    <w:abstractNumId w:val="12"/>
+    <w:abstractNumId w:val="15"/>
   </w:num>
   <w:num w:numId="18">
-    <w:abstractNumId w:val="11"/>
+    <w:abstractNumId w:val="14"/>
   </w:num>
   <w:num w:numId="19">
-    <w:abstractNumId w:val="21"/>
+    <w:abstractNumId w:val="24"/>
   </w:num>
   <w:num w:numId="20">
-    <w:abstractNumId w:val="13"/>
+    <w:abstractNumId w:val="16"/>
   </w:num>
   <w:num w:numId="21">
+    <w:abstractNumId w:val="7"/>
+  </w:num>
+  <w:num w:numId="22">
+    <w:abstractNumId w:val="22"/>
+  </w:num>
+  <w:num w:numId="23">
     <w:abstractNumId w:val="5"/>
   </w:num>
-  <w:num w:numId="22">
-    <w:abstractNumId w:val="19"/>
+  <w:num w:numId="24">
+    <w:abstractNumId w:val="20"/>
   </w:num>
-  <w:num w:numId="23">
+  <w:num w:numId="25">
+    <w:abstractNumId w:val="4"/>
+  </w:num>
+  <w:num w:numId="26">
     <w:abstractNumId w:val="3"/>
   </w:num>
-  <w:num w:numId="24">
-    <w:abstractNumId w:val="17"/>
+  <w:num w:numId="27">
+    <w:abstractNumId w:val="9"/>
   </w:num>
 </w:numbering>
 </file>
 
 <file path=word/styles.xml><?xml version="1.0" encoding="utf-8"?>
-<w:styles xmlns:mc="http://schemas.openxmlformats.org/markup-compatibility/2006" xmlns:r="http://schemas.openxmlformats.org/officeDocument/2006/relationships" xmlns:w="http://schemas.openxmlformats.org/wordprocessingml/2006/main" xmlns:w14="http://schemas.microsoft.com/office/word/2010/wordml" xmlns:w15="http://schemas.microsoft.com/office/word/2012/wordml" xmlns:w16cid="http://schemas.microsoft.com/office/word/2016/wordml/cid" xmlns:w16se="http://schemas.microsoft.com/office/word/2015/wordml/symex" mc:Ignorable="w14 w15 w16se w16cid">
+<w:styles xmlns:mc="http://schemas.openxmlformats.org/markup-compatibility/2006" xmlns:r="http://schemas.openxmlformats.org/officeDocument/2006/relationships" xmlns:w="http://schemas.openxmlformats.org/wordprocessingml/2006/main" xmlns:w14="http://schemas.microsoft.com/office/word/2010/wordml" xmlns:w15="http://schemas.microsoft.com/office/word/2012/wordml" xmlns:w16se="http://schemas.microsoft.com/office/word/2015/wordml/symex" mc:Ignorable="w14 w15 w16se">
   <w:docDefaults>
     <w:rPrDefault>
       <w:rPr>
@@ -9108,7 +8711,7 @@
       </w:pPr>
     </w:pPrDefault>
   </w:docDefaults>
-  <w:latentStyles w:defLockedState="0" w:defUIPriority="99" w:defSemiHidden="0" w:defUnhideWhenUsed="0" w:defQFormat="0" w:count="375">
+  <w:latentStyles w:defLockedState="0" w:defUIPriority="99" w:defSemiHidden="0" w:defUnhideWhenUsed="0" w:defQFormat="0" w:count="371">
     <w:lsdException w:name="Normal" w:uiPriority="0" w:qFormat="1"/>
     <w:lsdException w:name="heading 1" w:uiPriority="9" w:qFormat="1"/>
     <w:lsdException w:name="heading 2" w:semiHidden="1" w:uiPriority="9" w:unhideWhenUsed="1" w:qFormat="1"/>
@@ -9480,8 +9083,6 @@
     <w:lsdException w:name="List Table 5 Dark Accent 6" w:uiPriority="50"/>
     <w:lsdException w:name="List Table 6 Colorful Accent 6" w:uiPriority="51"/>
     <w:lsdException w:name="List Table 7 Colorful Accent 6" w:uiPriority="52"/>
-    <w:lsdException w:name="Mention" w:semiHidden="1" w:unhideWhenUsed="1"/>
-    <w:lsdException w:name="Unresolved Mention" w:semiHidden="1" w:unhideWhenUsed="1"/>
   </w:latentStyles>
   <w:style w:type="paragraph" w:default="1" w:styleId="Normal">
     <w:name w:val="Normal"/>
@@ -9532,6 +9133,7 @@
   <w:style w:type="character" w:default="1" w:styleId="DefaultParagraphFont">
     <w:name w:val="Default Paragraph Font"/>
     <w:uiPriority w:val="1"/>
+    <w:semiHidden/>
     <w:unhideWhenUsed/>
   </w:style>
   <w:style w:type="table" w:default="1" w:styleId="TableNormal">
@@ -9650,7 +9252,7 @@
       <w:lang w:eastAsia="ja-JP"/>
     </w:rPr>
   </w:style>
-  <w:style w:type="character" w:styleId="UnresolvedMention">
+  <w:style w:type="character" w:customStyle="1" w:styleId="UnresolvedMention">
     <w:name w:val="Unresolved Mention"/>
     <w:basedOn w:val="DefaultParagraphFont"/>
     <w:uiPriority w:val="99"/>

</xml_diff>